<commit_message>
create implementation chapter overview
</commit_message>
<xml_diff>
--- a/Implementation Report/GOPIT Implementation.docx
+++ b/Implementation Report/GOPIT Implementation.docx
@@ -180,7 +180,7 @@
           <w:sz w:val="32"/>
           <w:szCs w:val="32"/>
         </w:rPr>
-        <w:t xml:space="preserve">University of </w:t>
+        <w:t>University of Westminster</w:t>
       </w:r>
       <w:r>
         <w:rPr>
@@ -191,9 +191,35 @@
           <w:sz w:val="32"/>
           <w:szCs w:val="32"/>
         </w:rPr>
-        <w:t>Westminster</w:t>
-      </w:r>
-      <w:r>
+        <w:t>, UK</w:t>
+      </w:r>
+    </w:p>
+    <w:p>
+      <w:pPr>
+        <w:spacing w:after="0" w:line="240" w:lineRule="auto"/>
+        <w:jc w:val="center"/>
+        <w:rPr>
+          <w:rFonts w:ascii="Times New Roman" w:eastAsia="Times New Roman" w:hAnsi="Times New Roman" w:cs="Times New Roman"/>
+          <w:sz w:val="24"/>
+          <w:szCs w:val="24"/>
+        </w:rPr>
+      </w:pPr>
+    </w:p>
+    <w:p>
+      <w:pPr>
+        <w:spacing w:after="0" w:line="240" w:lineRule="auto"/>
+        <w:jc w:val="center"/>
+        <w:rPr>
+          <w:rFonts w:ascii="Times New Roman" w:eastAsia="Times New Roman" w:hAnsi="Times New Roman" w:cs="Times New Roman"/>
+          <w:sz w:val="24"/>
+          <w:szCs w:val="24"/>
+        </w:rPr>
+      </w:pPr>
+    </w:p>
+    <w:p>
+      <w:pPr>
+        <w:spacing w:after="0" w:line="240" w:lineRule="auto"/>
+        <w:jc w:val="center"/>
         <w:rPr>
           <w:rFonts w:ascii="Times New Roman" w:eastAsia="Times New Roman" w:hAnsi="Times New Roman" w:cs="Times New Roman"/>
           <w:b/>
@@ -202,35 +228,8 @@
           <w:sz w:val="32"/>
           <w:szCs w:val="32"/>
         </w:rPr>
-        <w:t>, UK</w:t>
-      </w:r>
-    </w:p>
-    <w:p>
-      <w:pPr>
-        <w:spacing w:after="0" w:line="240" w:lineRule="auto"/>
-        <w:jc w:val="center"/>
-        <w:rPr>
-          <w:rFonts w:ascii="Times New Roman" w:eastAsia="Times New Roman" w:hAnsi="Times New Roman" w:cs="Times New Roman"/>
-          <w:sz w:val="24"/>
-          <w:szCs w:val="24"/>
-        </w:rPr>
-      </w:pPr>
-    </w:p>
-    <w:p>
-      <w:pPr>
-        <w:spacing w:after="0" w:line="240" w:lineRule="auto"/>
-        <w:jc w:val="center"/>
-        <w:rPr>
-          <w:rFonts w:ascii="Times New Roman" w:eastAsia="Times New Roman" w:hAnsi="Times New Roman" w:cs="Times New Roman"/>
-          <w:sz w:val="24"/>
-          <w:szCs w:val="24"/>
-        </w:rPr>
-      </w:pPr>
-    </w:p>
-    <w:p>
-      <w:pPr>
-        <w:spacing w:after="0" w:line="240" w:lineRule="auto"/>
-        <w:jc w:val="center"/>
+      </w:pPr>
+      <w:r>
         <w:rPr>
           <w:rFonts w:ascii="Times New Roman" w:eastAsia="Times New Roman" w:hAnsi="Times New Roman" w:cs="Times New Roman"/>
           <w:b/>
@@ -239,6 +238,40 @@
           <w:sz w:val="32"/>
           <w:szCs w:val="32"/>
         </w:rPr>
+        <w:t>GOPiT</w:t>
+      </w:r>
+    </w:p>
+    <w:p>
+      <w:pPr>
+        <w:spacing w:after="0" w:line="240" w:lineRule="auto"/>
+        <w:jc w:val="center"/>
+        <w:rPr>
+          <w:rFonts w:ascii="Times New Roman" w:eastAsia="Times New Roman" w:hAnsi="Times New Roman" w:cs="Times New Roman"/>
+          <w:sz w:val="24"/>
+          <w:szCs w:val="24"/>
+        </w:rPr>
+      </w:pPr>
+    </w:p>
+    <w:p>
+      <w:pPr>
+        <w:spacing w:after="0" w:line="240" w:lineRule="auto"/>
+        <w:jc w:val="center"/>
+        <w:rPr>
+          <w:rFonts w:ascii="Times New Roman" w:eastAsia="Times New Roman" w:hAnsi="Times New Roman" w:cs="Times New Roman"/>
+          <w:sz w:val="24"/>
+          <w:szCs w:val="24"/>
+        </w:rPr>
+      </w:pPr>
+    </w:p>
+    <w:p>
+      <w:pPr>
+        <w:spacing w:after="0" w:line="240" w:lineRule="auto"/>
+        <w:jc w:val="center"/>
+        <w:rPr>
+          <w:rFonts w:ascii="Times New Roman" w:eastAsia="Times New Roman" w:hAnsi="Times New Roman" w:cs="Times New Roman"/>
+          <w:sz w:val="24"/>
+          <w:szCs w:val="24"/>
+        </w:rPr>
       </w:pPr>
       <w:r>
         <w:rPr>
@@ -249,73 +282,7 @@
           <w:sz w:val="32"/>
           <w:szCs w:val="32"/>
         </w:rPr>
-        <w:t>GOPiT</w:t>
-      </w:r>
-    </w:p>
-    <w:p>
-      <w:pPr>
-        <w:spacing w:after="0" w:line="240" w:lineRule="auto"/>
-        <w:jc w:val="center"/>
-        <w:rPr>
-          <w:rFonts w:ascii="Times New Roman" w:eastAsia="Times New Roman" w:hAnsi="Times New Roman" w:cs="Times New Roman"/>
-          <w:sz w:val="24"/>
-          <w:szCs w:val="24"/>
-        </w:rPr>
-      </w:pPr>
-    </w:p>
-    <w:p>
-      <w:pPr>
-        <w:spacing w:after="0" w:line="240" w:lineRule="auto"/>
-        <w:jc w:val="center"/>
-        <w:rPr>
-          <w:rFonts w:ascii="Times New Roman" w:eastAsia="Times New Roman" w:hAnsi="Times New Roman" w:cs="Times New Roman"/>
-          <w:sz w:val="24"/>
-          <w:szCs w:val="24"/>
-        </w:rPr>
-      </w:pPr>
-    </w:p>
-    <w:p>
-      <w:pPr>
-        <w:spacing w:after="0" w:line="240" w:lineRule="auto"/>
-        <w:jc w:val="center"/>
-        <w:rPr>
-          <w:rFonts w:ascii="Times New Roman" w:eastAsia="Times New Roman" w:hAnsi="Times New Roman" w:cs="Times New Roman"/>
-          <w:sz w:val="24"/>
-          <w:szCs w:val="24"/>
-        </w:rPr>
-      </w:pPr>
-      <w:r>
-        <w:rPr>
-          <w:rFonts w:ascii="Times New Roman" w:eastAsia="Times New Roman" w:hAnsi="Times New Roman" w:cs="Times New Roman"/>
-          <w:b/>
-          <w:bCs/>
-          <w:color w:val="000000"/>
-          <w:sz w:val="32"/>
-          <w:szCs w:val="32"/>
-        </w:rPr>
-        <w:t>5COSC009</w:t>
-      </w:r>
-      <w:r>
-        <w:rPr>
-          <w:rFonts w:ascii="Times New Roman" w:eastAsia="Times New Roman" w:hAnsi="Times New Roman" w:cs="Times New Roman"/>
-          <w:b/>
-          <w:bCs/>
-          <w:color w:val="000000"/>
-          <w:sz w:val="32"/>
-          <w:szCs w:val="32"/>
-        </w:rPr>
-        <w:t>C: Software</w:t>
-      </w:r>
-      <w:r>
-        <w:rPr>
-          <w:rFonts w:ascii="Times New Roman" w:eastAsia="Times New Roman" w:hAnsi="Times New Roman" w:cs="Times New Roman"/>
-          <w:b/>
-          <w:bCs/>
-          <w:color w:val="000000"/>
-          <w:sz w:val="32"/>
-          <w:szCs w:val="32"/>
-        </w:rPr>
-        <w:t xml:space="preserve"> Development Group Project</w:t>
+        <w:t>5COSC009C: Software Development Group Project</w:t>
       </w:r>
     </w:p>
     <w:p>
@@ -335,25 +302,7 @@
           <w:sz w:val="28"/>
           <w:szCs w:val="28"/>
         </w:rPr>
-        <w:t>Module Leader-</w:t>
-      </w:r>
-      <w:r>
-        <w:rPr>
-          <w:rFonts w:ascii="Times New Roman" w:eastAsia="Times New Roman" w:hAnsi="Times New Roman" w:cs="Times New Roman"/>
-          <w:color w:val="000000"/>
-          <w:sz w:val="28"/>
-          <w:szCs w:val="28"/>
-        </w:rPr>
-        <w:t>Mr. Banu</w:t>
-      </w:r>
-      <w:r>
-        <w:rPr>
-          <w:rFonts w:ascii="Times New Roman" w:eastAsia="Times New Roman" w:hAnsi="Times New Roman" w:cs="Times New Roman"/>
-          <w:color w:val="000000"/>
-          <w:sz w:val="28"/>
-          <w:szCs w:val="28"/>
-        </w:rPr>
-        <w:t xml:space="preserve"> Athuraliya</w:t>
+        <w:t>Module Leader-Mr. Banu Athuraliya</w:t>
       </w:r>
     </w:p>
     <w:p>
@@ -411,29 +360,7 @@
           <w:sz w:val="30"/>
           <w:szCs w:val="30"/>
         </w:rPr>
-        <w:t>BENG(Hons)Software Engineering/</w:t>
-      </w:r>
-      <w:r>
-        <w:rPr>
-          <w:rFonts w:ascii="Times New Roman" w:eastAsia="Times New Roman" w:hAnsi="Times New Roman" w:cs="Times New Roman"/>
-          <w:b/>
-          <w:bCs/>
-          <w:color w:val="000000"/>
-          <w:sz w:val="30"/>
-          <w:szCs w:val="30"/>
-        </w:rPr>
-        <w:t>BSc (</w:t>
-      </w:r>
-      <w:r>
-        <w:rPr>
-          <w:rFonts w:ascii="Times New Roman" w:eastAsia="Times New Roman" w:hAnsi="Times New Roman" w:cs="Times New Roman"/>
-          <w:b/>
-          <w:bCs/>
-          <w:color w:val="000000"/>
-          <w:sz w:val="30"/>
-          <w:szCs w:val="30"/>
-        </w:rPr>
-        <w:t>Hons)Computer Science</w:t>
+        <w:t>BENG(Hons)Software Engineering/BSc (Hons)Computer Science</w:t>
       </w:r>
     </w:p>
     <w:p>
@@ -1341,6 +1268,12 @@
     <w:p/>
     <w:sdt>
       <w:sdtPr>
+        <w:rPr>
+          <w:rFonts w:asciiTheme="minorHAnsi" w:eastAsiaTheme="minorHAnsi" w:hAnsiTheme="minorHAnsi" w:cstheme="minorBidi"/>
+          <w:color w:val="auto"/>
+          <w:sz w:val="22"/>
+          <w:szCs w:val="22"/>
+        </w:rPr>
         <w:id w:val="465856730"/>
         <w:docPartObj>
           <w:docPartGallery w:val="Table of Contents"/>
@@ -1349,13 +1282,9 @@
       </w:sdtPr>
       <w:sdtEndPr>
         <w:rPr>
-          <w:rFonts w:asciiTheme="minorHAnsi" w:eastAsiaTheme="minorHAnsi" w:hAnsiTheme="minorHAnsi" w:cstheme="minorBidi"/>
           <w:b/>
           <w:bCs/>
           <w:noProof/>
-          <w:color w:val="auto"/>
-          <w:sz w:val="22"/>
-          <w:szCs w:val="22"/>
         </w:rPr>
       </w:sdtEndPr>
       <w:sdtContent>
@@ -1368,19 +1297,152 @@
           </w:r>
         </w:p>
         <w:p>
-          <w:fldSimple w:instr=" TOC \o &quot;1-3&quot; \h \z \u ">
-            <w:r>
-              <w:rPr>
-                <w:b/>
-                <w:bCs/>
-                <w:noProof/>
-              </w:rPr>
-              <w:t>No table of contents entries found.</w:t>
-            </w:r>
-          </w:fldSimple>
+          <w:r>
+            <w:fldChar w:fldCharType="begin"/>
+          </w:r>
+          <w:r>
+            <w:instrText xml:space="preserve"> TOC \o "1-3" \h \z \u </w:instrText>
+          </w:r>
+          <w:r>
+            <w:fldChar w:fldCharType="separate"/>
+          </w:r>
+          <w:r>
+            <w:rPr>
+              <w:b/>
+              <w:bCs/>
+              <w:noProof/>
+            </w:rPr>
+            <w:t>No table of contents entries found.</w:t>
+          </w:r>
+          <w:r>
+            <w:rPr>
+              <w:b/>
+              <w:bCs/>
+              <w:noProof/>
+            </w:rPr>
+            <w:fldChar w:fldCharType="end"/>
+          </w:r>
         </w:p>
       </w:sdtContent>
     </w:sdt>
+    <w:p/>
+    <w:p/>
+    <w:p/>
+    <w:p/>
+    <w:p/>
+    <w:p/>
+    <w:p/>
+    <w:p/>
+    <w:p/>
+    <w:p/>
+    <w:p/>
+    <w:p/>
+    <w:p/>
+    <w:p/>
+    <w:p/>
+    <w:p/>
+    <w:p/>
+    <w:p/>
+    <w:p/>
+    <w:p/>
+    <w:p/>
+    <w:p/>
+    <w:p/>
+    <w:p/>
+    <w:p/>
+    <w:p/>
+    <w:p/>
+    <w:p/>
+    <w:p/>
+    <w:p>
+      <w:pPr>
+        <w:pStyle w:val="Heading1"/>
+      </w:pPr>
+      <w:r>
+        <w:lastRenderedPageBreak/>
+        <w:t>Chapter 06 – Implementation</w:t>
+      </w:r>
+    </w:p>
+    <w:p/>
+    <w:p>
+      <w:pPr>
+        <w:pStyle w:val="Heading2"/>
+      </w:pPr>
+      <w:r>
+        <w:t>6.1 Chapter Overview</w:t>
+      </w:r>
+    </w:p>
+    <w:p>
+      <w:pPr>
+        <w:rPr>
+          <w:rFonts w:ascii="Arial" w:hAnsi="Arial" w:cs="Arial"/>
+        </w:rPr>
+      </w:pPr>
+    </w:p>
+    <w:p>
+      <w:pPr>
+        <w:rPr>
+          <w:rFonts w:ascii="Arial" w:hAnsi="Arial" w:cs="Arial"/>
+        </w:rPr>
+      </w:pPr>
+      <w:r>
+        <w:rPr>
+          <w:rFonts w:ascii="Arial" w:hAnsi="Arial" w:cs="Arial"/>
+        </w:rPr>
+        <w:t>In this</w:t>
+      </w:r>
+      <w:r>
+        <w:rPr>
+          <w:rFonts w:ascii="Arial" w:hAnsi="Arial" w:cs="Arial"/>
+        </w:rPr>
+        <w:t xml:space="preserve"> chapter overview before the implementation overview have to mention that we changed our project scope</w:t>
+      </w:r>
+      <w:r>
+        <w:rPr>
+          <w:rFonts w:ascii="Arial" w:hAnsi="Arial" w:cs="Arial"/>
+        </w:rPr>
+        <w:t xml:space="preserve">. </w:t>
+      </w:r>
+      <w:r>
+        <w:rPr>
+          <w:rFonts w:ascii="Arial" w:hAnsi="Arial" w:cs="Arial"/>
+        </w:rPr>
+        <w:t xml:space="preserve">Because of the lack of proper data set and the use of data science does not happen much. </w:t>
+      </w:r>
+      <w:r>
+        <w:rPr>
+          <w:rFonts w:ascii="Arial" w:hAnsi="Arial" w:cs="Arial"/>
+        </w:rPr>
+        <w:t>Before changed the scope we informed that issue to our module leader as instructed by the tutor.</w:t>
+      </w:r>
+    </w:p>
+    <w:p>
+      <w:pPr>
+        <w:rPr>
+          <w:rFonts w:ascii="Arial" w:hAnsi="Arial" w:cs="Arial"/>
+        </w:rPr>
+      </w:pPr>
+      <w:r>
+        <w:rPr>
+          <w:rFonts w:ascii="Arial" w:hAnsi="Arial" w:cs="Arial"/>
+        </w:rPr>
+        <w:t xml:space="preserve">In this implementation chapter </w:t>
+      </w:r>
+    </w:p>
+    <w:p>
+      <w:pPr>
+        <w:rPr>
+          <w:rFonts w:ascii="Arial" w:hAnsi="Arial" w:cs="Arial"/>
+        </w:rPr>
+      </w:pPr>
+    </w:p>
+    <w:p>
+      <w:pPr>
+        <w:rPr>
+          <w:rFonts w:ascii="Arial" w:hAnsi="Arial" w:cs="Arial"/>
+        </w:rPr>
+      </w:pPr>
+    </w:p>
     <w:p/>
     <w:sectPr>
       <w:pgSz w:w="11906" w:h="16838" w:code="9"/>
@@ -1812,6 +1874,28 @@
       <w:szCs w:val="32"/>
     </w:rPr>
   </w:style>
+  <w:style w:type="paragraph" w:styleId="Heading2">
+    <w:name w:val="heading 2"/>
+    <w:basedOn w:val="Normal"/>
+    <w:next w:val="Normal"/>
+    <w:link w:val="Heading2Char"/>
+    <w:uiPriority w:val="9"/>
+    <w:unhideWhenUsed/>
+    <w:qFormat/>
+    <w:rsid w:val="00A7438F"/>
+    <w:pPr>
+      <w:keepNext/>
+      <w:keepLines/>
+      <w:spacing w:before="40" w:after="0"/>
+      <w:outlineLvl w:val="1"/>
+    </w:pPr>
+    <w:rPr>
+      <w:rFonts w:asciiTheme="majorHAnsi" w:eastAsiaTheme="majorEastAsia" w:hAnsiTheme="majorHAnsi" w:cstheme="majorBidi"/>
+      <w:color w:val="2F5496" w:themeColor="accent1" w:themeShade="BF"/>
+      <w:sz w:val="26"/>
+      <w:szCs w:val="26"/>
+    </w:rPr>
+  </w:style>
   <w:style w:type="character" w:default="1" w:styleId="DefaultParagraphFont">
     <w:name w:val="Default Paragraph Font"/>
     <w:uiPriority w:val="1"/>
@@ -1884,6 +1968,19 @@
     <w:pPr>
       <w:outlineLvl w:val="9"/>
     </w:pPr>
+  </w:style>
+  <w:style w:type="character" w:customStyle="1" w:styleId="Heading2Char">
+    <w:name w:val="Heading 2 Char"/>
+    <w:basedOn w:val="DefaultParagraphFont"/>
+    <w:link w:val="Heading2"/>
+    <w:uiPriority w:val="9"/>
+    <w:rsid w:val="00A7438F"/>
+    <w:rPr>
+      <w:rFonts w:asciiTheme="majorHAnsi" w:eastAsiaTheme="majorEastAsia" w:hAnsiTheme="majorHAnsi" w:cstheme="majorBidi"/>
+      <w:color w:val="2F5496" w:themeColor="accent1" w:themeShade="BF"/>
+      <w:sz w:val="26"/>
+      <w:szCs w:val="26"/>
+    </w:rPr>
   </w:style>
 </w:styles>
 </file>

</xml_diff>

<commit_message>
Added 1.7 Resource Requirements to implementation report
</commit_message>
<xml_diff>
--- a/Implementation Report/GOPIT Implementation.docx
+++ b/Implementation Report/GOPIT Implementation.docx
@@ -1,6 +1,6 @@
 
 <file path=word/document.xml><?xml version="1.0" encoding="utf-8"?>
-<w:document xmlns:wpc="http://schemas.microsoft.com/office/word/2010/wordprocessingCanvas" xmlns:cx="http://schemas.microsoft.com/office/drawing/2014/chartex" xmlns:cx1="http://schemas.microsoft.com/office/drawing/2015/9/8/chartex" xmlns:cx2="http://schemas.microsoft.com/office/drawing/2015/10/21/chartex" xmlns:cx3="http://schemas.microsoft.com/office/drawing/2016/5/9/chartex" xmlns:cx4="http://schemas.microsoft.com/office/drawing/2016/5/10/chartex" xmlns:cx5="http://schemas.microsoft.com/office/drawing/2016/5/11/chartex" xmlns:cx6="http://schemas.microsoft.com/office/drawing/2016/5/12/chartex" xmlns:cx7="http://schemas.microsoft.com/office/drawing/2016/5/13/chartex" xmlns:cx8="http://schemas.microsoft.com/office/drawing/2016/5/14/chartex" xmlns:mc="http://schemas.openxmlformats.org/markup-compatibility/2006" xmlns:aink="http://schemas.microsoft.com/office/drawing/2016/ink" xmlns:am3d="http://schemas.microsoft.com/office/drawing/2017/model3d" xmlns:o="urn:schemas-microsoft-com:office:office" xmlns:r="http://schemas.openxmlformats.org/officeDocument/2006/relationships" xmlns:m="http://schemas.openxmlformats.org/officeDocument/2006/math" xmlns:v="urn:schemas-microsoft-com:vml" xmlns:wp14="http://schemas.microsoft.com/office/word/2010/wordprocessingDrawing" xmlns:wp="http://schemas.openxmlformats.org/drawingml/2006/wordprocessingDrawing" xmlns:w10="urn:schemas-microsoft-com:office:word" xmlns:w="http://schemas.openxmlformats.org/wordprocessingml/2006/main" xmlns:w14="http://schemas.microsoft.com/office/word/2010/wordml" xmlns:w15="http://schemas.microsoft.com/office/word/2012/wordml" xmlns:w16cex="http://schemas.microsoft.com/office/word/2018/wordml/cex" xmlns:w16cid="http://schemas.microsoft.com/office/word/2016/wordml/cid" xmlns:w16="http://schemas.microsoft.com/office/word/2018/wordml" xmlns:w16se="http://schemas.microsoft.com/office/word/2015/wordml/symex" xmlns:wpg="http://schemas.microsoft.com/office/word/2010/wordprocessingGroup" xmlns:wpi="http://schemas.microsoft.com/office/word/2010/wordprocessingInk" xmlns:wne="http://schemas.microsoft.com/office/word/2006/wordml" xmlns:wps="http://schemas.microsoft.com/office/word/2010/wordprocessingShape" mc:Ignorable="w14 w15 w16se w16cid w16 w16cex wp14">
+<w:document xmlns:wpc="http://schemas.microsoft.com/office/word/2010/wordprocessingCanvas" xmlns:cx="http://schemas.microsoft.com/office/drawing/2014/chartex" xmlns:cx1="http://schemas.microsoft.com/office/drawing/2015/9/8/chartex" xmlns:cx2="http://schemas.microsoft.com/office/drawing/2015/10/21/chartex" xmlns:cx3="http://schemas.microsoft.com/office/drawing/2016/5/9/chartex" xmlns:cx4="http://schemas.microsoft.com/office/drawing/2016/5/10/chartex" xmlns:cx5="http://schemas.microsoft.com/office/drawing/2016/5/11/chartex" xmlns:cx6="http://schemas.microsoft.com/office/drawing/2016/5/12/chartex" xmlns:cx7="http://schemas.microsoft.com/office/drawing/2016/5/13/chartex" xmlns:cx8="http://schemas.microsoft.com/office/drawing/2016/5/14/chartex" xmlns:mc="http://schemas.openxmlformats.org/markup-compatibility/2006" xmlns:aink="http://schemas.microsoft.com/office/drawing/2016/ink" xmlns:am3d="http://schemas.microsoft.com/office/drawing/2017/model3d" xmlns:o="urn:schemas-microsoft-com:office:office" xmlns:r="http://schemas.openxmlformats.org/officeDocument/2006/relationships" xmlns:m="http://schemas.openxmlformats.org/officeDocument/2006/math" xmlns:v="urn:schemas-microsoft-com:vml" xmlns:wp14="http://schemas.microsoft.com/office/word/2010/wordprocessingDrawing" xmlns:wp="http://schemas.openxmlformats.org/drawingml/2006/wordprocessingDrawing" xmlns:w10="urn:schemas-microsoft-com:office:word" xmlns:w="http://schemas.openxmlformats.org/wordprocessingml/2006/main" xmlns:w14="http://schemas.microsoft.com/office/word/2010/wordml" xmlns:w15="http://schemas.microsoft.com/office/word/2012/wordml" xmlns:w16cex="http://schemas.microsoft.com/office/word/2018/wordml/cex" xmlns:w16cid="http://schemas.microsoft.com/office/word/2016/wordml/cid" xmlns:w16="http://schemas.microsoft.com/office/word/2018/wordml" xmlns:w16sdtdh="http://schemas.microsoft.com/office/word/2020/wordml/sdtdatahash" xmlns:w16se="http://schemas.microsoft.com/office/word/2015/wordml/symex" xmlns:wpg="http://schemas.microsoft.com/office/word/2010/wordprocessingGroup" xmlns:wpi="http://schemas.microsoft.com/office/word/2010/wordprocessingInk" xmlns:wne="http://schemas.microsoft.com/office/word/2006/wordml" xmlns:wps="http://schemas.microsoft.com/office/word/2010/wordprocessingShape" mc:Ignorable="w14 w15 w16se w16cid w16 w16cex w16sdtdh wp14">
   <w:body>
     <w:p>
       <w:r>
@@ -23,7 +23,7 @@
                     <pic:cNvPicPr/>
                   </pic:nvPicPr>
                   <pic:blipFill>
-                    <a:blip r:embed="rId5">
+                    <a:blip r:embed="rId6">
                       <a:extLst>
                         <a:ext uri="{28A0092B-C50C-407E-A947-70E740481C1C}">
                           <a14:useLocalDpi xmlns:a14="http://schemas.microsoft.com/office/drawing/2010/main" val="0"/>
@@ -87,7 +87,7 @@
                     <pic:cNvPicPr/>
                   </pic:nvPicPr>
                   <pic:blipFill>
-                    <a:blip r:embed="rId6">
+                    <a:blip r:embed="rId7">
                       <a:extLst>
                         <a:ext uri="{28A0092B-C50C-407E-A947-70E740481C1C}">
                           <a14:useLocalDpi xmlns:a14="http://schemas.microsoft.com/office/drawing/2010/main" val="0"/>
@@ -324,8 +324,19 @@
           <w:sz w:val="28"/>
           <w:szCs w:val="28"/>
         </w:rPr>
-        <w:t>Module Leader-Mr. Banu Athuraliya</w:t>
-      </w:r>
+        <w:t xml:space="preserve">Module Leader-Mr. Banu </w:t>
+      </w:r>
+      <w:proofErr w:type="spellStart"/>
+      <w:r>
+        <w:rPr>
+          <w:rFonts w:ascii="Times New Roman" w:eastAsia="Times New Roman" w:hAnsi="Times New Roman" w:cs="Times New Roman"/>
+          <w:color w:val="000000"/>
+          <w:sz w:val="28"/>
+          <w:szCs w:val="28"/>
+        </w:rPr>
+        <w:t>Athuraliya</w:t>
+      </w:r>
+      <w:proofErr w:type="spellEnd"/>
     </w:p>
     <w:p>
       <w:pPr>
@@ -649,8 +660,17 @@
                       <w:rFonts w:ascii="Times New Roman" w:eastAsia="Times New Roman" w:hAnsi="Times New Roman" w:cs="Times New Roman"/>
                       <w:color w:val="000000"/>
                     </w:rPr>
-                    <w:t>H. B. D. S. Hewawasam</w:t>
+                    <w:t xml:space="preserve">H. B. D. S. </w:t>
                   </w:r>
+                  <w:proofErr w:type="spellStart"/>
+                  <w:r>
+                    <w:rPr>
+                      <w:rFonts w:ascii="Times New Roman" w:eastAsia="Times New Roman" w:hAnsi="Times New Roman" w:cs="Times New Roman"/>
+                      <w:color w:val="000000"/>
+                    </w:rPr>
+                    <w:t>Hewawasam</w:t>
+                  </w:r>
+                  <w:proofErr w:type="spellEnd"/>
                 </w:p>
               </w:tc>
               <w:tc>
@@ -758,8 +778,17 @@
                       <w:rFonts w:ascii="Times New Roman" w:eastAsia="Times New Roman" w:hAnsi="Times New Roman" w:cs="Times New Roman"/>
                       <w:color w:val="000000"/>
                     </w:rPr>
-                    <w:t>I. C. Ilamperuma</w:t>
+                    <w:t xml:space="preserve">I. C. </w:t>
                   </w:r>
+                  <w:proofErr w:type="spellStart"/>
+                  <w:r>
+                    <w:rPr>
+                      <w:rFonts w:ascii="Times New Roman" w:eastAsia="Times New Roman" w:hAnsi="Times New Roman" w:cs="Times New Roman"/>
+                      <w:color w:val="000000"/>
+                    </w:rPr>
+                    <w:t>Ilamperuma</w:t>
+                  </w:r>
+                  <w:proofErr w:type="spellEnd"/>
                 </w:p>
               </w:tc>
               <w:tc>
@@ -867,8 +896,17 @@
                       <w:rFonts w:ascii="Times New Roman" w:eastAsia="Times New Roman" w:hAnsi="Times New Roman" w:cs="Times New Roman"/>
                       <w:color w:val="000000"/>
                     </w:rPr>
-                    <w:t>H. R. S. Hasaranga</w:t>
+                    <w:t xml:space="preserve">H. R. S. </w:t>
                   </w:r>
+                  <w:proofErr w:type="spellStart"/>
+                  <w:r>
+                    <w:rPr>
+                      <w:rFonts w:ascii="Times New Roman" w:eastAsia="Times New Roman" w:hAnsi="Times New Roman" w:cs="Times New Roman"/>
+                      <w:color w:val="000000"/>
+                    </w:rPr>
+                    <w:t>Hasaranga</w:t>
+                  </w:r>
+                  <w:proofErr w:type="spellEnd"/>
                 </w:p>
               </w:tc>
               <w:tc>
@@ -976,8 +1014,17 @@
                       <w:rFonts w:ascii="Times New Roman" w:eastAsia="Times New Roman" w:hAnsi="Times New Roman" w:cs="Times New Roman"/>
                       <w:color w:val="000000"/>
                     </w:rPr>
-                    <w:t>M. M. Mandara</w:t>
+                    <w:t xml:space="preserve">M. M. </w:t>
                   </w:r>
+                  <w:proofErr w:type="spellStart"/>
+                  <w:r>
+                    <w:rPr>
+                      <w:rFonts w:ascii="Times New Roman" w:eastAsia="Times New Roman" w:hAnsi="Times New Roman" w:cs="Times New Roman"/>
+                      <w:color w:val="000000"/>
+                    </w:rPr>
+                    <w:t>Mandara</w:t>
+                  </w:r>
+                  <w:proofErr w:type="spellEnd"/>
                 </w:p>
               </w:tc>
               <w:tc>
@@ -1085,8 +1132,17 @@
                       <w:rFonts w:ascii="Times New Roman" w:eastAsia="Times New Roman" w:hAnsi="Times New Roman" w:cs="Times New Roman"/>
                       <w:color w:val="000000"/>
                     </w:rPr>
-                    <w:t>R. S. W. B. C. Ranathunga</w:t>
+                    <w:t xml:space="preserve">R. S. W. B. C. </w:t>
                   </w:r>
+                  <w:proofErr w:type="spellStart"/>
+                  <w:r>
+                    <w:rPr>
+                      <w:rFonts w:ascii="Times New Roman" w:eastAsia="Times New Roman" w:hAnsi="Times New Roman" w:cs="Times New Roman"/>
+                      <w:color w:val="000000"/>
+                    </w:rPr>
+                    <w:t>Ranathunga</w:t>
+                  </w:r>
+                  <w:proofErr w:type="spellEnd"/>
                 </w:p>
               </w:tc>
               <w:tc>
@@ -1319,16 +1375,31 @@
           </w:r>
         </w:p>
         <w:p>
-          <w:fldSimple w:instr=" TOC \o &quot;1-3&quot; \h \z \u ">
-            <w:r>
-              <w:rPr>
-                <w:b/>
-                <w:bCs/>
-                <w:noProof/>
-              </w:rPr>
-              <w:t>No table of contents entries found.</w:t>
-            </w:r>
-          </w:fldSimple>
+          <w:r>
+            <w:fldChar w:fldCharType="begin"/>
+          </w:r>
+          <w:r>
+            <w:instrText xml:space="preserve"> TOC \o "1-3" \h \z \u </w:instrText>
+          </w:r>
+          <w:r>
+            <w:fldChar w:fldCharType="separate"/>
+          </w:r>
+          <w:r>
+            <w:rPr>
+              <w:b/>
+              <w:bCs/>
+              <w:noProof/>
+            </w:rPr>
+            <w:t>No table of contents entries found.</w:t>
+          </w:r>
+          <w:r>
+            <w:rPr>
+              <w:b/>
+              <w:bCs/>
+              <w:noProof/>
+            </w:rPr>
+            <w:fldChar w:fldCharType="end"/>
+          </w:r>
         </w:p>
       </w:sdtContent>
     </w:sdt>
@@ -1364,9 +1435,2427 @@
     <w:p>
       <w:pPr>
         <w:pStyle w:val="Heading1"/>
-      </w:pPr>
-      <w:r>
+        <w:rPr>
+          <w:rFonts w:ascii="Times New Roman" w:eastAsia="Times New Roman" w:hAnsi="Times New Roman" w:cs="Times New Roman"/>
+          <w:color w:val="000000"/>
+        </w:rPr>
+      </w:pPr>
+      <w:r>
+        <w:rPr>
+          <w:rFonts w:ascii="Times New Roman" w:eastAsia="Times New Roman" w:hAnsi="Times New Roman" w:cs="Times New Roman"/>
+          <w:color w:val="000000"/>
+        </w:rPr>
         <w:lastRenderedPageBreak/>
+        <w:t>1.7 Resource Requirements</w:t>
+      </w:r>
+    </w:p>
+    <w:p>
+      <w:pPr>
+        <w:rPr>
+          <w:rFonts w:ascii="Times New Roman" w:eastAsia="Times New Roman" w:hAnsi="Times New Roman" w:cs="Times New Roman"/>
+        </w:rPr>
+      </w:pPr>
+      <w:r>
+        <w:rPr>
+          <w:rFonts w:ascii="Times New Roman" w:eastAsia="Times New Roman" w:hAnsi="Times New Roman" w:cs="Times New Roman"/>
+        </w:rPr>
+        <w:t xml:space="preserve">The following section details the resource requirements for </w:t>
+      </w:r>
+      <w:proofErr w:type="spellStart"/>
+      <w:r>
+        <w:rPr>
+          <w:rFonts w:ascii="Times New Roman" w:eastAsia="Times New Roman" w:hAnsi="Times New Roman" w:cs="Times New Roman"/>
+        </w:rPr>
+        <w:t>GoPit</w:t>
+      </w:r>
+      <w:proofErr w:type="spellEnd"/>
+      <w:r>
+        <w:rPr>
+          <w:rFonts w:ascii="Times New Roman" w:eastAsia="Times New Roman" w:hAnsi="Times New Roman" w:cs="Times New Roman"/>
+        </w:rPr>
+        <w:t xml:space="preserve"> application.</w:t>
+      </w:r>
+    </w:p>
+    <w:p>
+      <w:pPr>
+        <w:rPr>
+          <w:rFonts w:ascii="Times New Roman" w:eastAsia="Times New Roman" w:hAnsi="Times New Roman" w:cs="Times New Roman"/>
+          <w:color w:val="000000"/>
+        </w:rPr>
+      </w:pPr>
+    </w:p>
+    <w:p>
+      <w:pPr>
+        <w:pStyle w:val="Heading2"/>
+        <w:rPr>
+          <w:rFonts w:ascii="Times New Roman" w:eastAsia="Times New Roman" w:hAnsi="Times New Roman" w:cs="Times New Roman"/>
+          <w:color w:val="000000"/>
+        </w:rPr>
+      </w:pPr>
+      <w:r>
+        <w:rPr>
+          <w:rFonts w:ascii="Times New Roman" w:eastAsia="Times New Roman" w:hAnsi="Times New Roman" w:cs="Times New Roman"/>
+          <w:color w:val="000000"/>
+        </w:rPr>
+        <w:t>1.7.1 Hardware Requirements</w:t>
+      </w:r>
+    </w:p>
+    <w:p>
+      <w:pPr>
+        <w:rPr>
+          <w:rFonts w:ascii="Times New Roman" w:eastAsia="Times New Roman" w:hAnsi="Times New Roman" w:cs="Times New Roman"/>
+        </w:rPr>
+      </w:pPr>
+    </w:p>
+    <w:tbl>
+      <w:tblPr>
+        <w:tblW w:w="9015" w:type="dxa"/>
+        <w:tblBorders>
+          <w:top w:val="single" w:sz="4" w:space="0" w:color="000000"/>
+          <w:left w:val="single" w:sz="4" w:space="0" w:color="000000"/>
+          <w:bottom w:val="single" w:sz="4" w:space="0" w:color="000000"/>
+          <w:right w:val="single" w:sz="4" w:space="0" w:color="000000"/>
+          <w:insideH w:val="single" w:sz="4" w:space="0" w:color="000000"/>
+          <w:insideV w:val="single" w:sz="4" w:space="0" w:color="000000"/>
+        </w:tblBorders>
+        <w:tblLayout w:type="fixed"/>
+        <w:tblLook w:val="0400" w:firstRow="0" w:lastRow="0" w:firstColumn="0" w:lastColumn="0" w:noHBand="0" w:noVBand="1"/>
+      </w:tblPr>
+      <w:tblGrid>
+        <w:gridCol w:w="4508"/>
+        <w:gridCol w:w="4507"/>
+      </w:tblGrid>
+      <w:tr>
+        <w:tc>
+          <w:tcPr>
+            <w:tcW w:w="4508" w:type="dxa"/>
+            <w:tcBorders>
+              <w:top w:val="single" w:sz="4" w:space="0" w:color="000000"/>
+              <w:left w:val="single" w:sz="4" w:space="0" w:color="000000"/>
+              <w:bottom w:val="single" w:sz="4" w:space="0" w:color="000000"/>
+              <w:right w:val="single" w:sz="4" w:space="0" w:color="000000"/>
+            </w:tcBorders>
+            <w:shd w:val="clear" w:color="auto" w:fill="AEAAAA"/>
+            <w:hideMark/>
+          </w:tcPr>
+          <w:p>
+            <w:pPr>
+              <w:jc w:val="center"/>
+              <w:rPr>
+                <w:rFonts w:ascii="Times New Roman" w:eastAsia="Times New Roman" w:hAnsi="Times New Roman" w:cs="Times New Roman"/>
+                <w:b/>
+              </w:rPr>
+            </w:pPr>
+            <w:r>
+              <w:rPr>
+                <w:rFonts w:ascii="Times New Roman" w:eastAsia="Times New Roman" w:hAnsi="Times New Roman" w:cs="Times New Roman"/>
+                <w:b/>
+              </w:rPr>
+              <w:t>Device</w:t>
+            </w:r>
+          </w:p>
+        </w:tc>
+        <w:tc>
+          <w:tcPr>
+            <w:tcW w:w="4508" w:type="dxa"/>
+            <w:tcBorders>
+              <w:top w:val="single" w:sz="4" w:space="0" w:color="000000"/>
+              <w:left w:val="single" w:sz="4" w:space="0" w:color="000000"/>
+              <w:bottom w:val="single" w:sz="4" w:space="0" w:color="000000"/>
+              <w:right w:val="single" w:sz="4" w:space="0" w:color="000000"/>
+            </w:tcBorders>
+            <w:shd w:val="clear" w:color="auto" w:fill="AEAAAA"/>
+            <w:hideMark/>
+          </w:tcPr>
+          <w:p>
+            <w:pPr>
+              <w:jc w:val="center"/>
+              <w:rPr>
+                <w:rFonts w:ascii="Times New Roman" w:eastAsia="Times New Roman" w:hAnsi="Times New Roman" w:cs="Times New Roman"/>
+                <w:b/>
+              </w:rPr>
+            </w:pPr>
+            <w:r>
+              <w:rPr>
+                <w:rFonts w:ascii="Times New Roman" w:eastAsia="Times New Roman" w:hAnsi="Times New Roman" w:cs="Times New Roman"/>
+                <w:b/>
+              </w:rPr>
+              <w:t>Specifications</w:t>
+            </w:r>
+          </w:p>
+        </w:tc>
+      </w:tr>
+      <w:tr>
+        <w:tc>
+          <w:tcPr>
+            <w:tcW w:w="4508" w:type="dxa"/>
+            <w:tcBorders>
+              <w:top w:val="single" w:sz="4" w:space="0" w:color="000000"/>
+              <w:left w:val="single" w:sz="4" w:space="0" w:color="000000"/>
+              <w:bottom w:val="single" w:sz="4" w:space="0" w:color="000000"/>
+              <w:right w:val="single" w:sz="4" w:space="0" w:color="000000"/>
+            </w:tcBorders>
+            <w:hideMark/>
+          </w:tcPr>
+          <w:p>
+            <w:pPr>
+              <w:rPr>
+                <w:rFonts w:ascii="Times New Roman" w:eastAsia="Times New Roman" w:hAnsi="Times New Roman" w:cs="Times New Roman"/>
+              </w:rPr>
+            </w:pPr>
+            <w:r>
+              <w:rPr>
+                <w:rFonts w:ascii="Times New Roman" w:eastAsia="Times New Roman" w:hAnsi="Times New Roman" w:cs="Times New Roman"/>
+              </w:rPr>
+              <w:t>Huawei Y7p</w:t>
+            </w:r>
+          </w:p>
+        </w:tc>
+        <w:tc>
+          <w:tcPr>
+            <w:tcW w:w="4508" w:type="dxa"/>
+            <w:tcBorders>
+              <w:top w:val="single" w:sz="4" w:space="0" w:color="000000"/>
+              <w:left w:val="single" w:sz="4" w:space="0" w:color="000000"/>
+              <w:bottom w:val="single" w:sz="4" w:space="0" w:color="000000"/>
+              <w:right w:val="single" w:sz="4" w:space="0" w:color="000000"/>
+            </w:tcBorders>
+            <w:hideMark/>
+          </w:tcPr>
+          <w:p>
+            <w:pPr>
+              <w:rPr>
+                <w:rFonts w:ascii="Times New Roman" w:eastAsia="Times New Roman" w:hAnsi="Times New Roman" w:cs="Times New Roman"/>
+              </w:rPr>
+            </w:pPr>
+            <w:r>
+              <w:rPr>
+                <w:rFonts w:ascii="Times New Roman" w:eastAsia="Times New Roman" w:hAnsi="Times New Roman" w:cs="Times New Roman"/>
+              </w:rPr>
+              <w:t xml:space="preserve">Android 9.0 (Pie), EMUI 9, Kirin 710F (12 nm) chipset, Octa-core (4x2.2 GHz Cortex-A73 &amp; 4x1.7 GHz Cortex-A53), 4GB Ram, 64GB Internal Memory </w:t>
+            </w:r>
+          </w:p>
+        </w:tc>
+      </w:tr>
+      <w:tr>
+        <w:tc>
+          <w:tcPr>
+            <w:tcW w:w="4508" w:type="dxa"/>
+            <w:tcBorders>
+              <w:top w:val="single" w:sz="4" w:space="0" w:color="000000"/>
+              <w:left w:val="single" w:sz="4" w:space="0" w:color="000000"/>
+              <w:bottom w:val="single" w:sz="4" w:space="0" w:color="000000"/>
+              <w:right w:val="single" w:sz="4" w:space="0" w:color="000000"/>
+            </w:tcBorders>
+            <w:hideMark/>
+          </w:tcPr>
+          <w:p>
+            <w:pPr>
+              <w:rPr>
+                <w:rFonts w:ascii="Times New Roman" w:eastAsia="Times New Roman" w:hAnsi="Times New Roman" w:cs="Times New Roman"/>
+              </w:rPr>
+            </w:pPr>
+            <w:r>
+              <w:rPr>
+                <w:rFonts w:ascii="Times New Roman" w:eastAsia="Times New Roman" w:hAnsi="Times New Roman" w:cs="Times New Roman"/>
+              </w:rPr>
+              <w:t>Samsung Galaxy A51</w:t>
+            </w:r>
+          </w:p>
+        </w:tc>
+        <w:tc>
+          <w:tcPr>
+            <w:tcW w:w="4508" w:type="dxa"/>
+            <w:tcBorders>
+              <w:top w:val="single" w:sz="4" w:space="0" w:color="000000"/>
+              <w:left w:val="single" w:sz="4" w:space="0" w:color="000000"/>
+              <w:bottom w:val="single" w:sz="4" w:space="0" w:color="000000"/>
+              <w:right w:val="single" w:sz="4" w:space="0" w:color="000000"/>
+            </w:tcBorders>
+            <w:hideMark/>
+          </w:tcPr>
+          <w:p>
+            <w:pPr>
+              <w:rPr>
+                <w:rFonts w:ascii="Times New Roman" w:eastAsia="Times New Roman" w:hAnsi="Times New Roman" w:cs="Times New Roman"/>
+              </w:rPr>
+            </w:pPr>
+            <w:r>
+              <w:rPr>
+                <w:rFonts w:ascii="Times New Roman" w:eastAsia="Times New Roman" w:hAnsi="Times New Roman" w:cs="Times New Roman"/>
+              </w:rPr>
+              <w:t xml:space="preserve">Android 11, One UI version 3.0, </w:t>
+            </w:r>
+            <w:proofErr w:type="spellStart"/>
+            <w:r>
+              <w:rPr>
+                <w:rFonts w:ascii="Times New Roman" w:eastAsia="Times New Roman" w:hAnsi="Times New Roman" w:cs="Times New Roman"/>
+              </w:rPr>
+              <w:t>Exynox</w:t>
+            </w:r>
+            <w:proofErr w:type="spellEnd"/>
+            <w:r>
+              <w:rPr>
+                <w:rFonts w:ascii="Times New Roman" w:eastAsia="Times New Roman" w:hAnsi="Times New Roman" w:cs="Times New Roman"/>
+              </w:rPr>
+              <w:t xml:space="preserve"> 9611 (10nm) chipset, Octa-core (4x2.3 GHz Cortex-A73 &amp; 4x1.7 GHz-Cortex-A53), 6GB Ram, 128GB Internal Memory</w:t>
+            </w:r>
+          </w:p>
+        </w:tc>
+      </w:tr>
+      <w:tr>
+        <w:tc>
+          <w:tcPr>
+            <w:tcW w:w="4508" w:type="dxa"/>
+            <w:tcBorders>
+              <w:top w:val="single" w:sz="4" w:space="0" w:color="000000"/>
+              <w:left w:val="single" w:sz="4" w:space="0" w:color="000000"/>
+              <w:bottom w:val="single" w:sz="4" w:space="0" w:color="000000"/>
+              <w:right w:val="single" w:sz="4" w:space="0" w:color="000000"/>
+            </w:tcBorders>
+            <w:hideMark/>
+          </w:tcPr>
+          <w:p>
+            <w:pPr>
+              <w:rPr>
+                <w:rFonts w:ascii="Times New Roman" w:eastAsia="Times New Roman" w:hAnsi="Times New Roman" w:cs="Times New Roman"/>
+              </w:rPr>
+            </w:pPr>
+            <w:r>
+              <w:rPr>
+                <w:rFonts w:ascii="Times New Roman" w:eastAsia="Times New Roman" w:hAnsi="Times New Roman" w:cs="Times New Roman"/>
+              </w:rPr>
+              <w:t>Oppo F9 Model CPH1823</w:t>
+            </w:r>
+          </w:p>
+        </w:tc>
+        <w:tc>
+          <w:tcPr>
+            <w:tcW w:w="4508" w:type="dxa"/>
+            <w:tcBorders>
+              <w:top w:val="single" w:sz="4" w:space="0" w:color="000000"/>
+              <w:left w:val="single" w:sz="4" w:space="0" w:color="000000"/>
+              <w:bottom w:val="single" w:sz="4" w:space="0" w:color="000000"/>
+              <w:right w:val="single" w:sz="4" w:space="0" w:color="000000"/>
+            </w:tcBorders>
+            <w:hideMark/>
+          </w:tcPr>
+          <w:p>
+            <w:pPr>
+              <w:rPr>
+                <w:rFonts w:ascii="Times New Roman" w:eastAsia="Times New Roman" w:hAnsi="Times New Roman" w:cs="Times New Roman"/>
+              </w:rPr>
+            </w:pPr>
+            <w:r>
+              <w:rPr>
+                <w:rFonts w:ascii="Times New Roman" w:eastAsia="Times New Roman" w:hAnsi="Times New Roman" w:cs="Times New Roman"/>
+              </w:rPr>
+              <w:t xml:space="preserve">Android 10, </w:t>
+            </w:r>
+            <w:proofErr w:type="spellStart"/>
+            <w:r>
+              <w:rPr>
+                <w:rFonts w:ascii="Times New Roman" w:eastAsia="Times New Roman" w:hAnsi="Times New Roman" w:cs="Times New Roman"/>
+              </w:rPr>
+              <w:t>ColorOS</w:t>
+            </w:r>
+            <w:proofErr w:type="spellEnd"/>
+            <w:r>
+              <w:rPr>
+                <w:rFonts w:ascii="Times New Roman" w:eastAsia="Times New Roman" w:hAnsi="Times New Roman" w:cs="Times New Roman"/>
+              </w:rPr>
+              <w:t xml:space="preserve"> 7.0, </w:t>
+            </w:r>
+            <w:proofErr w:type="spellStart"/>
+            <w:r>
+              <w:rPr>
+                <w:rFonts w:ascii="Times New Roman" w:eastAsia="Times New Roman" w:hAnsi="Times New Roman" w:cs="Times New Roman"/>
+              </w:rPr>
+              <w:t>Mediatek</w:t>
+            </w:r>
+            <w:proofErr w:type="spellEnd"/>
+            <w:r>
+              <w:rPr>
+                <w:rFonts w:ascii="Times New Roman" w:eastAsia="Times New Roman" w:hAnsi="Times New Roman" w:cs="Times New Roman"/>
+              </w:rPr>
+              <w:t xml:space="preserve"> MT6771 </w:t>
+            </w:r>
+            <w:proofErr w:type="spellStart"/>
+            <w:r>
+              <w:rPr>
+                <w:rFonts w:ascii="Times New Roman" w:eastAsia="Times New Roman" w:hAnsi="Times New Roman" w:cs="Times New Roman"/>
+              </w:rPr>
+              <w:t>Helio</w:t>
+            </w:r>
+            <w:proofErr w:type="spellEnd"/>
+            <w:r>
+              <w:rPr>
+                <w:rFonts w:ascii="Times New Roman" w:eastAsia="Times New Roman" w:hAnsi="Times New Roman" w:cs="Times New Roman"/>
+              </w:rPr>
+              <w:t xml:space="preserve"> P60 (12nm) chipset, Octa-core (4x2.0 GHz Cortex-A73 &amp; 4x2.0 GHz Cortex-A53), 4GB Ram, 64 GB Internal Memory</w:t>
+            </w:r>
+          </w:p>
+        </w:tc>
+      </w:tr>
+      <w:tr>
+        <w:tc>
+          <w:tcPr>
+            <w:tcW w:w="4508" w:type="dxa"/>
+            <w:tcBorders>
+              <w:top w:val="single" w:sz="4" w:space="0" w:color="000000"/>
+              <w:left w:val="single" w:sz="4" w:space="0" w:color="000000"/>
+              <w:bottom w:val="single" w:sz="4" w:space="0" w:color="000000"/>
+              <w:right w:val="single" w:sz="4" w:space="0" w:color="000000"/>
+            </w:tcBorders>
+            <w:hideMark/>
+          </w:tcPr>
+          <w:p>
+            <w:pPr>
+              <w:rPr>
+                <w:rFonts w:ascii="Times New Roman" w:eastAsia="Times New Roman" w:hAnsi="Times New Roman" w:cs="Times New Roman"/>
+              </w:rPr>
+            </w:pPr>
+            <w:r>
+              <w:rPr>
+                <w:rFonts w:ascii="Times New Roman" w:eastAsia="Times New Roman" w:hAnsi="Times New Roman" w:cs="Times New Roman"/>
+              </w:rPr>
+              <w:t>Dialog 4G router/ Bell 4G router (Internet Connection) – Fast Internet connection</w:t>
+            </w:r>
+          </w:p>
+        </w:tc>
+        <w:tc>
+          <w:tcPr>
+            <w:tcW w:w="4508" w:type="dxa"/>
+            <w:tcBorders>
+              <w:top w:val="single" w:sz="4" w:space="0" w:color="000000"/>
+              <w:left w:val="single" w:sz="4" w:space="0" w:color="000000"/>
+              <w:bottom w:val="single" w:sz="4" w:space="0" w:color="000000"/>
+              <w:right w:val="single" w:sz="4" w:space="0" w:color="000000"/>
+            </w:tcBorders>
+            <w:hideMark/>
+          </w:tcPr>
+          <w:p>
+            <w:pPr>
+              <w:rPr>
+                <w:rFonts w:ascii="Times New Roman" w:eastAsia="Times New Roman" w:hAnsi="Times New Roman" w:cs="Times New Roman"/>
+              </w:rPr>
+            </w:pPr>
+            <w:r>
+              <w:rPr>
+                <w:rFonts w:ascii="Times New Roman" w:eastAsia="Times New Roman" w:hAnsi="Times New Roman" w:cs="Times New Roman"/>
+              </w:rPr>
+              <w:t>LTE model: tozed ZLP P28</w:t>
+            </w:r>
+          </w:p>
+        </w:tc>
+      </w:tr>
+    </w:tbl>
+    <w:p>
+      <w:pPr>
+        <w:rPr>
+          <w:rFonts w:ascii="Times New Roman" w:eastAsia="Times New Roman" w:hAnsi="Times New Roman" w:cs="Times New Roman"/>
+        </w:rPr>
+      </w:pPr>
+    </w:p>
+    <w:p>
+      <w:pPr>
+        <w:pStyle w:val="Heading2"/>
+        <w:rPr>
+          <w:rFonts w:ascii="Times New Roman" w:eastAsia="Times New Roman" w:hAnsi="Times New Roman" w:cs="Times New Roman"/>
+          <w:color w:val="000000"/>
+        </w:rPr>
+      </w:pPr>
+      <w:r>
+        <w:rPr>
+          <w:rFonts w:ascii="Times New Roman" w:eastAsia="Times New Roman" w:hAnsi="Times New Roman" w:cs="Times New Roman"/>
+          <w:color w:val="000000"/>
+        </w:rPr>
+        <w:t>1.7.2 Software Requirements</w:t>
+      </w:r>
+    </w:p>
+    <w:p>
+      <w:pPr>
+        <w:rPr>
+          <w:rFonts w:ascii="Times New Roman" w:eastAsia="Times New Roman" w:hAnsi="Times New Roman" w:cs="Times New Roman"/>
+        </w:rPr>
+      </w:pPr>
+      <w:r>
+        <w:rPr>
+          <w:rFonts w:ascii="Times New Roman" w:eastAsia="Times New Roman" w:hAnsi="Times New Roman" w:cs="Times New Roman"/>
+        </w:rPr>
+        <w:t xml:space="preserve">From the initial research, it was identified that the following languages, IDEs, Other software, </w:t>
+      </w:r>
+      <w:proofErr w:type="gramStart"/>
+      <w:r>
+        <w:rPr>
+          <w:rFonts w:ascii="Times New Roman" w:eastAsia="Times New Roman" w:hAnsi="Times New Roman" w:cs="Times New Roman"/>
+        </w:rPr>
+        <w:t>APIs</w:t>
+      </w:r>
+      <w:proofErr w:type="gramEnd"/>
+      <w:r>
+        <w:rPr>
+          <w:rFonts w:ascii="Times New Roman" w:eastAsia="Times New Roman" w:hAnsi="Times New Roman" w:cs="Times New Roman"/>
+        </w:rPr>
+        <w:t xml:space="preserve"> and Libraries will be needed for the successful completion of the project.</w:t>
+      </w:r>
+    </w:p>
+    <w:tbl>
+      <w:tblPr>
+        <w:tblW w:w="9015" w:type="dxa"/>
+        <w:tblBorders>
+          <w:top w:val="single" w:sz="4" w:space="0" w:color="000000"/>
+          <w:left w:val="single" w:sz="4" w:space="0" w:color="000000"/>
+          <w:bottom w:val="single" w:sz="4" w:space="0" w:color="000000"/>
+          <w:right w:val="single" w:sz="4" w:space="0" w:color="000000"/>
+          <w:insideH w:val="single" w:sz="4" w:space="0" w:color="000000"/>
+          <w:insideV w:val="single" w:sz="4" w:space="0" w:color="000000"/>
+        </w:tblBorders>
+        <w:tblLayout w:type="fixed"/>
+        <w:tblLook w:val="0400" w:firstRow="0" w:lastRow="0" w:firstColumn="0" w:lastColumn="0" w:noHBand="0" w:noVBand="1"/>
+      </w:tblPr>
+      <w:tblGrid>
+        <w:gridCol w:w="4508"/>
+        <w:gridCol w:w="4507"/>
+      </w:tblGrid>
+      <w:tr>
+        <w:tc>
+          <w:tcPr>
+            <w:tcW w:w="9016" w:type="dxa"/>
+            <w:gridSpan w:val="2"/>
+            <w:tcBorders>
+              <w:top w:val="single" w:sz="4" w:space="0" w:color="000000"/>
+              <w:left w:val="single" w:sz="4" w:space="0" w:color="000000"/>
+              <w:bottom w:val="single" w:sz="4" w:space="0" w:color="000000"/>
+              <w:right w:val="single" w:sz="4" w:space="0" w:color="000000"/>
+            </w:tcBorders>
+            <w:shd w:val="clear" w:color="auto" w:fill="AEAAAA"/>
+            <w:hideMark/>
+          </w:tcPr>
+          <w:p>
+            <w:pPr>
+              <w:rPr>
+                <w:rFonts w:ascii="Times New Roman" w:eastAsia="Times New Roman" w:hAnsi="Times New Roman" w:cs="Times New Roman"/>
+                <w:b/>
+              </w:rPr>
+            </w:pPr>
+            <w:r>
+              <w:rPr>
+                <w:rFonts w:ascii="Times New Roman" w:eastAsia="Times New Roman" w:hAnsi="Times New Roman" w:cs="Times New Roman"/>
+                <w:b/>
+              </w:rPr>
+              <w:t>Languages</w:t>
+            </w:r>
+          </w:p>
+        </w:tc>
+      </w:tr>
+      <w:tr>
+        <w:tc>
+          <w:tcPr>
+            <w:tcW w:w="4508" w:type="dxa"/>
+            <w:tcBorders>
+              <w:top w:val="single" w:sz="4" w:space="0" w:color="000000"/>
+              <w:left w:val="single" w:sz="4" w:space="0" w:color="000000"/>
+              <w:bottom w:val="single" w:sz="4" w:space="0" w:color="000000"/>
+              <w:right w:val="single" w:sz="4" w:space="0" w:color="000000"/>
+            </w:tcBorders>
+            <w:shd w:val="clear" w:color="auto" w:fill="FFFFFF"/>
+            <w:hideMark/>
+          </w:tcPr>
+          <w:p>
+            <w:pPr>
+              <w:rPr>
+                <w:rFonts w:ascii="Times New Roman" w:eastAsia="Times New Roman" w:hAnsi="Times New Roman" w:cs="Times New Roman"/>
+              </w:rPr>
+            </w:pPr>
+            <w:r>
+              <w:rPr>
+                <w:rFonts w:ascii="Times New Roman" w:eastAsia="Times New Roman" w:hAnsi="Times New Roman" w:cs="Times New Roman"/>
+              </w:rPr>
+              <w:t>Python (V3.9)</w:t>
+            </w:r>
+          </w:p>
+        </w:tc>
+        <w:tc>
+          <w:tcPr>
+            <w:tcW w:w="4508" w:type="dxa"/>
+            <w:tcBorders>
+              <w:top w:val="single" w:sz="4" w:space="0" w:color="000000"/>
+              <w:left w:val="single" w:sz="4" w:space="0" w:color="000000"/>
+              <w:bottom w:val="single" w:sz="4" w:space="0" w:color="000000"/>
+              <w:right w:val="single" w:sz="4" w:space="0" w:color="000000"/>
+            </w:tcBorders>
+            <w:shd w:val="clear" w:color="auto" w:fill="FFFFFF"/>
+            <w:hideMark/>
+          </w:tcPr>
+          <w:p>
+            <w:pPr>
+              <w:rPr>
+                <w:rFonts w:ascii="Times New Roman" w:eastAsia="Times New Roman" w:hAnsi="Times New Roman" w:cs="Times New Roman"/>
+                <w:b/>
+              </w:rPr>
+            </w:pPr>
+            <w:r>
+              <w:rPr>
+                <w:rFonts w:ascii="Times New Roman" w:eastAsia="Times New Roman" w:hAnsi="Times New Roman" w:cs="Times New Roman"/>
+              </w:rPr>
+              <w:t>For machine learning backend</w:t>
+            </w:r>
+          </w:p>
+        </w:tc>
+      </w:tr>
+      <w:tr>
+        <w:tc>
+          <w:tcPr>
+            <w:tcW w:w="4508" w:type="dxa"/>
+            <w:tcBorders>
+              <w:top w:val="single" w:sz="4" w:space="0" w:color="000000"/>
+              <w:left w:val="single" w:sz="4" w:space="0" w:color="000000"/>
+              <w:bottom w:val="single" w:sz="4" w:space="0" w:color="000000"/>
+              <w:right w:val="single" w:sz="4" w:space="0" w:color="000000"/>
+            </w:tcBorders>
+            <w:shd w:val="clear" w:color="auto" w:fill="FFFFFF"/>
+            <w:hideMark/>
+          </w:tcPr>
+          <w:p>
+            <w:pPr>
+              <w:rPr>
+                <w:rFonts w:ascii="Times New Roman" w:eastAsia="Times New Roman" w:hAnsi="Times New Roman" w:cs="Times New Roman"/>
+              </w:rPr>
+            </w:pPr>
+            <w:r>
+              <w:rPr>
+                <w:rFonts w:ascii="Times New Roman" w:eastAsia="Times New Roman" w:hAnsi="Times New Roman" w:cs="Times New Roman"/>
+              </w:rPr>
+              <w:t>Java (V11)</w:t>
+            </w:r>
+          </w:p>
+        </w:tc>
+        <w:tc>
+          <w:tcPr>
+            <w:tcW w:w="4508" w:type="dxa"/>
+            <w:tcBorders>
+              <w:top w:val="single" w:sz="4" w:space="0" w:color="000000"/>
+              <w:left w:val="single" w:sz="4" w:space="0" w:color="000000"/>
+              <w:bottom w:val="single" w:sz="4" w:space="0" w:color="000000"/>
+              <w:right w:val="single" w:sz="4" w:space="0" w:color="000000"/>
+            </w:tcBorders>
+            <w:shd w:val="clear" w:color="auto" w:fill="FFFFFF"/>
+            <w:hideMark/>
+          </w:tcPr>
+          <w:p>
+            <w:pPr>
+              <w:rPr>
+                <w:rFonts w:ascii="Times New Roman" w:eastAsia="Times New Roman" w:hAnsi="Times New Roman" w:cs="Times New Roman"/>
+                <w:b/>
+              </w:rPr>
+            </w:pPr>
+            <w:r>
+              <w:rPr>
+                <w:rFonts w:ascii="Times New Roman" w:eastAsia="Times New Roman" w:hAnsi="Times New Roman" w:cs="Times New Roman"/>
+              </w:rPr>
+              <w:t>For main backend programming</w:t>
+            </w:r>
+          </w:p>
+        </w:tc>
+      </w:tr>
+      <w:tr>
+        <w:tc>
+          <w:tcPr>
+            <w:tcW w:w="4508" w:type="dxa"/>
+            <w:tcBorders>
+              <w:top w:val="single" w:sz="4" w:space="0" w:color="000000"/>
+              <w:left w:val="single" w:sz="4" w:space="0" w:color="000000"/>
+              <w:bottom w:val="single" w:sz="4" w:space="0" w:color="000000"/>
+              <w:right w:val="single" w:sz="4" w:space="0" w:color="000000"/>
+            </w:tcBorders>
+            <w:shd w:val="clear" w:color="auto" w:fill="FFFFFF"/>
+            <w:hideMark/>
+          </w:tcPr>
+          <w:p>
+            <w:pPr>
+              <w:rPr>
+                <w:rFonts w:ascii="Times New Roman" w:eastAsia="Times New Roman" w:hAnsi="Times New Roman" w:cs="Times New Roman"/>
+              </w:rPr>
+            </w:pPr>
+            <w:r>
+              <w:rPr>
+                <w:rFonts w:ascii="Times New Roman" w:eastAsia="Times New Roman" w:hAnsi="Times New Roman" w:cs="Times New Roman"/>
+              </w:rPr>
+              <w:t xml:space="preserve">C++ (C ++ </w:t>
+            </w:r>
+            <w:proofErr w:type="gramStart"/>
+            <w:r>
+              <w:rPr>
+                <w:rFonts w:ascii="Times New Roman" w:eastAsia="Times New Roman" w:hAnsi="Times New Roman" w:cs="Times New Roman"/>
+              </w:rPr>
+              <w:t>20 )</w:t>
+            </w:r>
+            <w:proofErr w:type="gramEnd"/>
+          </w:p>
+        </w:tc>
+        <w:tc>
+          <w:tcPr>
+            <w:tcW w:w="4508" w:type="dxa"/>
+            <w:tcBorders>
+              <w:top w:val="single" w:sz="4" w:space="0" w:color="000000"/>
+              <w:left w:val="single" w:sz="4" w:space="0" w:color="000000"/>
+              <w:bottom w:val="single" w:sz="4" w:space="0" w:color="000000"/>
+              <w:right w:val="single" w:sz="4" w:space="0" w:color="000000"/>
+            </w:tcBorders>
+            <w:shd w:val="clear" w:color="auto" w:fill="FFFFFF"/>
+            <w:hideMark/>
+          </w:tcPr>
+          <w:p>
+            <w:pPr>
+              <w:rPr>
+                <w:rFonts w:ascii="Times New Roman" w:eastAsia="Times New Roman" w:hAnsi="Times New Roman" w:cs="Times New Roman"/>
+                <w:b/>
+              </w:rPr>
+            </w:pPr>
+            <w:r>
+              <w:rPr>
+                <w:rFonts w:ascii="Times New Roman" w:eastAsia="Times New Roman" w:hAnsi="Times New Roman" w:cs="Times New Roman"/>
+              </w:rPr>
+              <w:t>For secondary backend programming</w:t>
+            </w:r>
+          </w:p>
+        </w:tc>
+      </w:tr>
+      <w:tr>
+        <w:tc>
+          <w:tcPr>
+            <w:tcW w:w="9016" w:type="dxa"/>
+            <w:gridSpan w:val="2"/>
+            <w:tcBorders>
+              <w:top w:val="single" w:sz="4" w:space="0" w:color="000000"/>
+              <w:left w:val="single" w:sz="4" w:space="0" w:color="000000"/>
+              <w:bottom w:val="single" w:sz="4" w:space="0" w:color="000000"/>
+              <w:right w:val="single" w:sz="4" w:space="0" w:color="000000"/>
+            </w:tcBorders>
+            <w:shd w:val="clear" w:color="auto" w:fill="AEAAAA"/>
+            <w:hideMark/>
+          </w:tcPr>
+          <w:p>
+            <w:pPr>
+              <w:rPr>
+                <w:rFonts w:ascii="Times New Roman" w:eastAsia="Times New Roman" w:hAnsi="Times New Roman" w:cs="Times New Roman"/>
+                <w:b/>
+              </w:rPr>
+            </w:pPr>
+            <w:r>
+              <w:rPr>
+                <w:rFonts w:ascii="Times New Roman" w:eastAsia="Times New Roman" w:hAnsi="Times New Roman" w:cs="Times New Roman"/>
+                <w:b/>
+              </w:rPr>
+              <w:t>IDEs and Other Software</w:t>
+            </w:r>
+          </w:p>
+        </w:tc>
+      </w:tr>
+      <w:tr>
+        <w:tc>
+          <w:tcPr>
+            <w:tcW w:w="4508" w:type="dxa"/>
+            <w:tcBorders>
+              <w:top w:val="single" w:sz="4" w:space="0" w:color="000000"/>
+              <w:left w:val="single" w:sz="4" w:space="0" w:color="000000"/>
+              <w:bottom w:val="single" w:sz="4" w:space="0" w:color="000000"/>
+              <w:right w:val="single" w:sz="4" w:space="0" w:color="000000"/>
+            </w:tcBorders>
+            <w:hideMark/>
+          </w:tcPr>
+          <w:p>
+            <w:pPr>
+              <w:rPr>
+                <w:rFonts w:ascii="Times New Roman" w:eastAsia="Times New Roman" w:hAnsi="Times New Roman" w:cs="Times New Roman"/>
+              </w:rPr>
+            </w:pPr>
+            <w:r>
+              <w:rPr>
+                <w:rFonts w:ascii="Times New Roman" w:eastAsia="Times New Roman" w:hAnsi="Times New Roman" w:cs="Times New Roman"/>
+              </w:rPr>
+              <w:t>Anaconda (V2020.07)</w:t>
+            </w:r>
+          </w:p>
+        </w:tc>
+        <w:tc>
+          <w:tcPr>
+            <w:tcW w:w="4508" w:type="dxa"/>
+            <w:tcBorders>
+              <w:top w:val="single" w:sz="4" w:space="0" w:color="000000"/>
+              <w:left w:val="single" w:sz="4" w:space="0" w:color="000000"/>
+              <w:bottom w:val="single" w:sz="4" w:space="0" w:color="000000"/>
+              <w:right w:val="single" w:sz="4" w:space="0" w:color="000000"/>
+            </w:tcBorders>
+            <w:hideMark/>
+          </w:tcPr>
+          <w:p>
+            <w:pPr>
+              <w:rPr>
+                <w:rFonts w:ascii="Times New Roman" w:eastAsia="Times New Roman" w:hAnsi="Times New Roman" w:cs="Times New Roman"/>
+              </w:rPr>
+            </w:pPr>
+            <w:r>
+              <w:rPr>
+                <w:rFonts w:ascii="Times New Roman" w:eastAsia="Times New Roman" w:hAnsi="Times New Roman" w:cs="Times New Roman"/>
+              </w:rPr>
+              <w:t>Python package management system</w:t>
+            </w:r>
+          </w:p>
+        </w:tc>
+      </w:tr>
+      <w:tr>
+        <w:tc>
+          <w:tcPr>
+            <w:tcW w:w="4508" w:type="dxa"/>
+            <w:tcBorders>
+              <w:top w:val="single" w:sz="4" w:space="0" w:color="000000"/>
+              <w:left w:val="single" w:sz="4" w:space="0" w:color="000000"/>
+              <w:bottom w:val="single" w:sz="4" w:space="0" w:color="000000"/>
+              <w:right w:val="single" w:sz="4" w:space="0" w:color="000000"/>
+            </w:tcBorders>
+            <w:hideMark/>
+          </w:tcPr>
+          <w:p>
+            <w:pPr>
+              <w:rPr>
+                <w:rFonts w:ascii="Times New Roman" w:eastAsia="Times New Roman" w:hAnsi="Times New Roman" w:cs="Times New Roman"/>
+              </w:rPr>
+            </w:pPr>
+            <w:proofErr w:type="spellStart"/>
+            <w:r>
+              <w:rPr>
+                <w:rFonts w:ascii="Times New Roman" w:eastAsia="Times New Roman" w:hAnsi="Times New Roman" w:cs="Times New Roman"/>
+              </w:rPr>
+              <w:t>Jupyter</w:t>
+            </w:r>
+            <w:proofErr w:type="spellEnd"/>
+            <w:r>
+              <w:rPr>
+                <w:rFonts w:ascii="Times New Roman" w:eastAsia="Times New Roman" w:hAnsi="Times New Roman" w:cs="Times New Roman"/>
+              </w:rPr>
+              <w:t xml:space="preserve"> Notebook (V6.1.6)</w:t>
+            </w:r>
+          </w:p>
+        </w:tc>
+        <w:tc>
+          <w:tcPr>
+            <w:tcW w:w="4508" w:type="dxa"/>
+            <w:tcBorders>
+              <w:top w:val="single" w:sz="4" w:space="0" w:color="000000"/>
+              <w:left w:val="single" w:sz="4" w:space="0" w:color="000000"/>
+              <w:bottom w:val="single" w:sz="4" w:space="0" w:color="000000"/>
+              <w:right w:val="single" w:sz="4" w:space="0" w:color="000000"/>
+            </w:tcBorders>
+            <w:hideMark/>
+          </w:tcPr>
+          <w:p>
+            <w:pPr>
+              <w:rPr>
+                <w:rFonts w:ascii="Times New Roman" w:eastAsia="Times New Roman" w:hAnsi="Times New Roman" w:cs="Times New Roman"/>
+              </w:rPr>
+            </w:pPr>
+            <w:r>
+              <w:rPr>
+                <w:rFonts w:ascii="Times New Roman" w:eastAsia="Times New Roman" w:hAnsi="Times New Roman" w:cs="Times New Roman"/>
+              </w:rPr>
+              <w:t>For programming backend while documenting</w:t>
+            </w:r>
+          </w:p>
+        </w:tc>
+      </w:tr>
+      <w:tr>
+        <w:tc>
+          <w:tcPr>
+            <w:tcW w:w="4508" w:type="dxa"/>
+            <w:tcBorders>
+              <w:top w:val="single" w:sz="4" w:space="0" w:color="000000"/>
+              <w:left w:val="single" w:sz="4" w:space="0" w:color="000000"/>
+              <w:bottom w:val="single" w:sz="4" w:space="0" w:color="000000"/>
+              <w:right w:val="single" w:sz="4" w:space="0" w:color="000000"/>
+            </w:tcBorders>
+            <w:hideMark/>
+          </w:tcPr>
+          <w:p>
+            <w:pPr>
+              <w:rPr>
+                <w:rFonts w:ascii="Times New Roman" w:eastAsia="Times New Roman" w:hAnsi="Times New Roman" w:cs="Times New Roman"/>
+              </w:rPr>
+            </w:pPr>
+            <w:r>
+              <w:rPr>
+                <w:rFonts w:ascii="Times New Roman" w:eastAsia="Times New Roman" w:hAnsi="Times New Roman" w:cs="Times New Roman"/>
+              </w:rPr>
+              <w:t>PyCharm (V2020.3.2)</w:t>
+            </w:r>
+          </w:p>
+        </w:tc>
+        <w:tc>
+          <w:tcPr>
+            <w:tcW w:w="4508" w:type="dxa"/>
+            <w:tcBorders>
+              <w:top w:val="single" w:sz="4" w:space="0" w:color="000000"/>
+              <w:left w:val="single" w:sz="4" w:space="0" w:color="000000"/>
+              <w:bottom w:val="single" w:sz="4" w:space="0" w:color="000000"/>
+              <w:right w:val="single" w:sz="4" w:space="0" w:color="000000"/>
+            </w:tcBorders>
+            <w:hideMark/>
+          </w:tcPr>
+          <w:p>
+            <w:pPr>
+              <w:rPr>
+                <w:rFonts w:ascii="Times New Roman" w:eastAsia="Times New Roman" w:hAnsi="Times New Roman" w:cs="Times New Roman"/>
+              </w:rPr>
+            </w:pPr>
+            <w:r>
+              <w:rPr>
+                <w:rFonts w:ascii="Times New Roman" w:eastAsia="Times New Roman" w:hAnsi="Times New Roman" w:cs="Times New Roman"/>
+              </w:rPr>
+              <w:t>For programming with Python with OOP</w:t>
+            </w:r>
+          </w:p>
+        </w:tc>
+      </w:tr>
+      <w:tr>
+        <w:tc>
+          <w:tcPr>
+            <w:tcW w:w="4508" w:type="dxa"/>
+            <w:tcBorders>
+              <w:top w:val="single" w:sz="4" w:space="0" w:color="000000"/>
+              <w:left w:val="single" w:sz="4" w:space="0" w:color="000000"/>
+              <w:bottom w:val="single" w:sz="4" w:space="0" w:color="000000"/>
+              <w:right w:val="single" w:sz="4" w:space="0" w:color="000000"/>
+            </w:tcBorders>
+            <w:hideMark/>
+          </w:tcPr>
+          <w:p>
+            <w:pPr>
+              <w:rPr>
+                <w:rFonts w:ascii="Times New Roman" w:eastAsia="Times New Roman" w:hAnsi="Times New Roman" w:cs="Times New Roman"/>
+              </w:rPr>
+            </w:pPr>
+            <w:r>
+              <w:rPr>
+                <w:rFonts w:ascii="Times New Roman" w:eastAsia="Times New Roman" w:hAnsi="Times New Roman" w:cs="Times New Roman"/>
+              </w:rPr>
+              <w:t>Teachable Machine</w:t>
+            </w:r>
+          </w:p>
+        </w:tc>
+        <w:tc>
+          <w:tcPr>
+            <w:tcW w:w="4508" w:type="dxa"/>
+            <w:tcBorders>
+              <w:top w:val="single" w:sz="4" w:space="0" w:color="000000"/>
+              <w:left w:val="single" w:sz="4" w:space="0" w:color="000000"/>
+              <w:bottom w:val="single" w:sz="4" w:space="0" w:color="000000"/>
+              <w:right w:val="single" w:sz="4" w:space="0" w:color="000000"/>
+            </w:tcBorders>
+            <w:hideMark/>
+          </w:tcPr>
+          <w:p>
+            <w:pPr>
+              <w:rPr>
+                <w:rFonts w:ascii="Times New Roman" w:eastAsia="Times New Roman" w:hAnsi="Times New Roman" w:cs="Times New Roman"/>
+              </w:rPr>
+            </w:pPr>
+            <w:r>
+              <w:rPr>
+                <w:rFonts w:ascii="Times New Roman" w:eastAsia="Times New Roman" w:hAnsi="Times New Roman" w:cs="Times New Roman"/>
+              </w:rPr>
+              <w:t>For create machine learning model</w:t>
+            </w:r>
+          </w:p>
+        </w:tc>
+      </w:tr>
+      <w:tr>
+        <w:tc>
+          <w:tcPr>
+            <w:tcW w:w="4508" w:type="dxa"/>
+            <w:tcBorders>
+              <w:top w:val="single" w:sz="4" w:space="0" w:color="000000"/>
+              <w:left w:val="single" w:sz="4" w:space="0" w:color="000000"/>
+              <w:bottom w:val="single" w:sz="4" w:space="0" w:color="000000"/>
+              <w:right w:val="single" w:sz="4" w:space="0" w:color="000000"/>
+            </w:tcBorders>
+            <w:hideMark/>
+          </w:tcPr>
+          <w:p>
+            <w:pPr>
+              <w:rPr>
+                <w:rFonts w:ascii="Times New Roman" w:eastAsia="Times New Roman" w:hAnsi="Times New Roman" w:cs="Times New Roman"/>
+              </w:rPr>
+            </w:pPr>
+            <w:r>
+              <w:rPr>
+                <w:rFonts w:ascii="Times New Roman" w:eastAsia="Times New Roman" w:hAnsi="Times New Roman" w:cs="Times New Roman"/>
+              </w:rPr>
+              <w:t>Android Studio (V4.1)</w:t>
+            </w:r>
+          </w:p>
+        </w:tc>
+        <w:tc>
+          <w:tcPr>
+            <w:tcW w:w="4508" w:type="dxa"/>
+            <w:tcBorders>
+              <w:top w:val="single" w:sz="4" w:space="0" w:color="000000"/>
+              <w:left w:val="single" w:sz="4" w:space="0" w:color="000000"/>
+              <w:bottom w:val="single" w:sz="4" w:space="0" w:color="000000"/>
+              <w:right w:val="single" w:sz="4" w:space="0" w:color="000000"/>
+            </w:tcBorders>
+            <w:hideMark/>
+          </w:tcPr>
+          <w:p>
+            <w:pPr>
+              <w:rPr>
+                <w:rFonts w:ascii="Times New Roman" w:eastAsia="Times New Roman" w:hAnsi="Times New Roman" w:cs="Times New Roman"/>
+              </w:rPr>
+            </w:pPr>
+            <w:r>
+              <w:rPr>
+                <w:rFonts w:ascii="Times New Roman" w:eastAsia="Times New Roman" w:hAnsi="Times New Roman" w:cs="Times New Roman"/>
+              </w:rPr>
+              <w:t>For programming with Java and develop the project</w:t>
+            </w:r>
+          </w:p>
+        </w:tc>
+      </w:tr>
+      <w:tr>
+        <w:tc>
+          <w:tcPr>
+            <w:tcW w:w="4508" w:type="dxa"/>
+            <w:tcBorders>
+              <w:top w:val="single" w:sz="4" w:space="0" w:color="000000"/>
+              <w:left w:val="single" w:sz="4" w:space="0" w:color="000000"/>
+              <w:bottom w:val="single" w:sz="4" w:space="0" w:color="000000"/>
+              <w:right w:val="single" w:sz="4" w:space="0" w:color="000000"/>
+            </w:tcBorders>
+            <w:hideMark/>
+          </w:tcPr>
+          <w:p>
+            <w:pPr>
+              <w:rPr>
+                <w:rFonts w:ascii="Times New Roman" w:eastAsia="Times New Roman" w:hAnsi="Times New Roman" w:cs="Times New Roman"/>
+              </w:rPr>
+            </w:pPr>
+            <w:proofErr w:type="spellStart"/>
+            <w:r>
+              <w:rPr>
+                <w:rFonts w:ascii="Times New Roman" w:eastAsia="Times New Roman" w:hAnsi="Times New Roman" w:cs="Times New Roman"/>
+              </w:rPr>
+              <w:t>StarUML</w:t>
+            </w:r>
+            <w:proofErr w:type="spellEnd"/>
+            <w:r>
+              <w:rPr>
+                <w:rFonts w:ascii="Times New Roman" w:eastAsia="Times New Roman" w:hAnsi="Times New Roman" w:cs="Times New Roman"/>
+              </w:rPr>
+              <w:t xml:space="preserve"> (V3.2.2)</w:t>
+            </w:r>
+          </w:p>
+        </w:tc>
+        <w:tc>
+          <w:tcPr>
+            <w:tcW w:w="4508" w:type="dxa"/>
+            <w:tcBorders>
+              <w:top w:val="single" w:sz="4" w:space="0" w:color="000000"/>
+              <w:left w:val="single" w:sz="4" w:space="0" w:color="000000"/>
+              <w:bottom w:val="single" w:sz="4" w:space="0" w:color="000000"/>
+              <w:right w:val="single" w:sz="4" w:space="0" w:color="000000"/>
+            </w:tcBorders>
+            <w:hideMark/>
+          </w:tcPr>
+          <w:p>
+            <w:pPr>
+              <w:rPr>
+                <w:rFonts w:ascii="Times New Roman" w:eastAsia="Times New Roman" w:hAnsi="Times New Roman" w:cs="Times New Roman"/>
+              </w:rPr>
+            </w:pPr>
+            <w:r>
+              <w:rPr>
+                <w:rFonts w:ascii="Times New Roman" w:eastAsia="Times New Roman" w:hAnsi="Times New Roman" w:cs="Times New Roman"/>
+              </w:rPr>
+              <w:t>For creating UML and Use case diagrams</w:t>
+            </w:r>
+          </w:p>
+        </w:tc>
+      </w:tr>
+      <w:tr>
+        <w:tc>
+          <w:tcPr>
+            <w:tcW w:w="4508" w:type="dxa"/>
+            <w:tcBorders>
+              <w:top w:val="single" w:sz="4" w:space="0" w:color="000000"/>
+              <w:left w:val="single" w:sz="4" w:space="0" w:color="000000"/>
+              <w:bottom w:val="single" w:sz="4" w:space="0" w:color="000000"/>
+              <w:right w:val="single" w:sz="4" w:space="0" w:color="000000"/>
+            </w:tcBorders>
+            <w:hideMark/>
+          </w:tcPr>
+          <w:p>
+            <w:pPr>
+              <w:rPr>
+                <w:rFonts w:ascii="Times New Roman" w:eastAsia="Times New Roman" w:hAnsi="Times New Roman" w:cs="Times New Roman"/>
+              </w:rPr>
+            </w:pPr>
+            <w:r>
+              <w:rPr>
+                <w:rFonts w:ascii="Times New Roman" w:eastAsia="Times New Roman" w:hAnsi="Times New Roman" w:cs="Times New Roman"/>
+              </w:rPr>
+              <w:lastRenderedPageBreak/>
+              <w:t>Microsoft Office Word (V2020)</w:t>
+            </w:r>
+          </w:p>
+        </w:tc>
+        <w:tc>
+          <w:tcPr>
+            <w:tcW w:w="4508" w:type="dxa"/>
+            <w:tcBorders>
+              <w:top w:val="single" w:sz="4" w:space="0" w:color="000000"/>
+              <w:left w:val="single" w:sz="4" w:space="0" w:color="000000"/>
+              <w:bottom w:val="single" w:sz="4" w:space="0" w:color="000000"/>
+              <w:right w:val="single" w:sz="4" w:space="0" w:color="000000"/>
+            </w:tcBorders>
+            <w:hideMark/>
+          </w:tcPr>
+          <w:p>
+            <w:pPr>
+              <w:rPr>
+                <w:rFonts w:ascii="Times New Roman" w:eastAsia="Times New Roman" w:hAnsi="Times New Roman" w:cs="Times New Roman"/>
+              </w:rPr>
+            </w:pPr>
+            <w:r>
+              <w:rPr>
+                <w:rFonts w:ascii="Times New Roman" w:eastAsia="Times New Roman" w:hAnsi="Times New Roman" w:cs="Times New Roman"/>
+              </w:rPr>
+              <w:t>For making the reports and other documentations</w:t>
+            </w:r>
+          </w:p>
+        </w:tc>
+      </w:tr>
+      <w:tr>
+        <w:trPr>
+          <w:trHeight w:val="267"/>
+        </w:trPr>
+        <w:tc>
+          <w:tcPr>
+            <w:tcW w:w="4508" w:type="dxa"/>
+            <w:tcBorders>
+              <w:top w:val="single" w:sz="4" w:space="0" w:color="000000"/>
+              <w:left w:val="single" w:sz="4" w:space="0" w:color="000000"/>
+              <w:bottom w:val="single" w:sz="4" w:space="0" w:color="000000"/>
+              <w:right w:val="single" w:sz="4" w:space="0" w:color="000000"/>
+            </w:tcBorders>
+            <w:hideMark/>
+          </w:tcPr>
+          <w:p>
+            <w:pPr>
+              <w:rPr>
+                <w:rFonts w:ascii="Times New Roman" w:eastAsia="Times New Roman" w:hAnsi="Times New Roman" w:cs="Times New Roman"/>
+              </w:rPr>
+            </w:pPr>
+            <w:r>
+              <w:rPr>
+                <w:rFonts w:ascii="Times New Roman" w:eastAsia="Times New Roman" w:hAnsi="Times New Roman" w:cs="Times New Roman"/>
+              </w:rPr>
+              <w:t>https://www.gantt.com/</w:t>
+            </w:r>
+          </w:p>
+        </w:tc>
+        <w:tc>
+          <w:tcPr>
+            <w:tcW w:w="4508" w:type="dxa"/>
+            <w:tcBorders>
+              <w:top w:val="single" w:sz="4" w:space="0" w:color="000000"/>
+              <w:left w:val="single" w:sz="4" w:space="0" w:color="000000"/>
+              <w:bottom w:val="single" w:sz="4" w:space="0" w:color="000000"/>
+              <w:right w:val="single" w:sz="4" w:space="0" w:color="000000"/>
+            </w:tcBorders>
+            <w:hideMark/>
+          </w:tcPr>
+          <w:p>
+            <w:pPr>
+              <w:rPr>
+                <w:rFonts w:ascii="Times New Roman" w:eastAsia="Times New Roman" w:hAnsi="Times New Roman" w:cs="Times New Roman"/>
+              </w:rPr>
+            </w:pPr>
+            <w:r>
+              <w:rPr>
+                <w:rFonts w:ascii="Times New Roman" w:eastAsia="Times New Roman" w:hAnsi="Times New Roman" w:cs="Times New Roman"/>
+              </w:rPr>
+              <w:t>For making the Gantt chart diagrams</w:t>
+            </w:r>
+          </w:p>
+        </w:tc>
+      </w:tr>
+      <w:tr>
+        <w:tc>
+          <w:tcPr>
+            <w:tcW w:w="4508" w:type="dxa"/>
+            <w:tcBorders>
+              <w:top w:val="single" w:sz="4" w:space="0" w:color="000000"/>
+              <w:left w:val="single" w:sz="4" w:space="0" w:color="000000"/>
+              <w:bottom w:val="single" w:sz="4" w:space="0" w:color="000000"/>
+              <w:right w:val="single" w:sz="4" w:space="0" w:color="000000"/>
+            </w:tcBorders>
+            <w:hideMark/>
+          </w:tcPr>
+          <w:p>
+            <w:pPr>
+              <w:rPr>
+                <w:rFonts w:ascii="Times New Roman" w:eastAsia="Times New Roman" w:hAnsi="Times New Roman" w:cs="Times New Roman"/>
+              </w:rPr>
+            </w:pPr>
+            <w:r>
+              <w:rPr>
+                <w:rFonts w:ascii="Times New Roman" w:eastAsia="Times New Roman" w:hAnsi="Times New Roman" w:cs="Times New Roman"/>
+              </w:rPr>
+              <w:t>Adobe Photoshop (CC 2017)</w:t>
+            </w:r>
+          </w:p>
+        </w:tc>
+        <w:tc>
+          <w:tcPr>
+            <w:tcW w:w="4508" w:type="dxa"/>
+            <w:tcBorders>
+              <w:top w:val="single" w:sz="4" w:space="0" w:color="000000"/>
+              <w:left w:val="single" w:sz="4" w:space="0" w:color="000000"/>
+              <w:bottom w:val="single" w:sz="4" w:space="0" w:color="000000"/>
+              <w:right w:val="single" w:sz="4" w:space="0" w:color="000000"/>
+            </w:tcBorders>
+            <w:hideMark/>
+          </w:tcPr>
+          <w:p>
+            <w:pPr>
+              <w:rPr>
+                <w:rFonts w:ascii="Times New Roman" w:eastAsia="Times New Roman" w:hAnsi="Times New Roman" w:cs="Times New Roman"/>
+              </w:rPr>
+            </w:pPr>
+            <w:r>
+              <w:rPr>
+                <w:rFonts w:ascii="Times New Roman" w:eastAsia="Times New Roman" w:hAnsi="Times New Roman" w:cs="Times New Roman"/>
+              </w:rPr>
+              <w:t>For editing and creating images and wireframes</w:t>
+            </w:r>
+          </w:p>
+        </w:tc>
+      </w:tr>
+      <w:tr>
+        <w:tc>
+          <w:tcPr>
+            <w:tcW w:w="4508" w:type="dxa"/>
+            <w:tcBorders>
+              <w:top w:val="single" w:sz="4" w:space="0" w:color="000000"/>
+              <w:left w:val="single" w:sz="4" w:space="0" w:color="000000"/>
+              <w:bottom w:val="single" w:sz="4" w:space="0" w:color="000000"/>
+              <w:right w:val="single" w:sz="4" w:space="0" w:color="000000"/>
+            </w:tcBorders>
+            <w:hideMark/>
+          </w:tcPr>
+          <w:p>
+            <w:pPr>
+              <w:rPr>
+                <w:rFonts w:ascii="Times New Roman" w:eastAsia="Times New Roman" w:hAnsi="Times New Roman" w:cs="Times New Roman"/>
+              </w:rPr>
+            </w:pPr>
+            <w:r>
+              <w:rPr>
+                <w:rFonts w:ascii="Times New Roman" w:eastAsia="Times New Roman" w:hAnsi="Times New Roman" w:cs="Times New Roman"/>
+              </w:rPr>
+              <w:t>Google Drive</w:t>
+            </w:r>
+          </w:p>
+        </w:tc>
+        <w:tc>
+          <w:tcPr>
+            <w:tcW w:w="4508" w:type="dxa"/>
+            <w:tcBorders>
+              <w:top w:val="single" w:sz="4" w:space="0" w:color="000000"/>
+              <w:left w:val="single" w:sz="4" w:space="0" w:color="000000"/>
+              <w:bottom w:val="single" w:sz="4" w:space="0" w:color="000000"/>
+              <w:right w:val="single" w:sz="4" w:space="0" w:color="000000"/>
+            </w:tcBorders>
+            <w:hideMark/>
+          </w:tcPr>
+          <w:p>
+            <w:pPr>
+              <w:rPr>
+                <w:rFonts w:ascii="Times New Roman" w:eastAsia="Times New Roman" w:hAnsi="Times New Roman" w:cs="Times New Roman"/>
+              </w:rPr>
+            </w:pPr>
+            <w:r>
+              <w:rPr>
+                <w:rFonts w:ascii="Times New Roman" w:eastAsia="Times New Roman" w:hAnsi="Times New Roman" w:cs="Times New Roman"/>
+              </w:rPr>
+              <w:t>For managing the documents and data in the cloud</w:t>
+            </w:r>
+          </w:p>
+        </w:tc>
+      </w:tr>
+      <w:tr>
+        <w:tc>
+          <w:tcPr>
+            <w:tcW w:w="4508" w:type="dxa"/>
+            <w:tcBorders>
+              <w:top w:val="single" w:sz="4" w:space="0" w:color="000000"/>
+              <w:left w:val="single" w:sz="4" w:space="0" w:color="000000"/>
+              <w:bottom w:val="single" w:sz="4" w:space="0" w:color="000000"/>
+              <w:right w:val="single" w:sz="4" w:space="0" w:color="000000"/>
+            </w:tcBorders>
+            <w:hideMark/>
+          </w:tcPr>
+          <w:p>
+            <w:pPr>
+              <w:rPr>
+                <w:rFonts w:ascii="Times New Roman" w:eastAsia="Times New Roman" w:hAnsi="Times New Roman" w:cs="Times New Roman"/>
+              </w:rPr>
+            </w:pPr>
+            <w:r>
+              <w:rPr>
+                <w:rFonts w:ascii="Times New Roman" w:eastAsia="Times New Roman" w:hAnsi="Times New Roman" w:cs="Times New Roman"/>
+              </w:rPr>
+              <w:t>Git (V2.30.0)</w:t>
+            </w:r>
+          </w:p>
+        </w:tc>
+        <w:tc>
+          <w:tcPr>
+            <w:tcW w:w="4508" w:type="dxa"/>
+            <w:tcBorders>
+              <w:top w:val="single" w:sz="4" w:space="0" w:color="000000"/>
+              <w:left w:val="single" w:sz="4" w:space="0" w:color="000000"/>
+              <w:bottom w:val="single" w:sz="4" w:space="0" w:color="000000"/>
+              <w:right w:val="single" w:sz="4" w:space="0" w:color="000000"/>
+            </w:tcBorders>
+            <w:hideMark/>
+          </w:tcPr>
+          <w:p>
+            <w:pPr>
+              <w:rPr>
+                <w:rFonts w:ascii="Times New Roman" w:eastAsia="Times New Roman" w:hAnsi="Times New Roman" w:cs="Times New Roman"/>
+              </w:rPr>
+            </w:pPr>
+            <w:r>
+              <w:rPr>
+                <w:rFonts w:ascii="Times New Roman" w:eastAsia="Times New Roman" w:hAnsi="Times New Roman" w:cs="Times New Roman"/>
+              </w:rPr>
+              <w:t>For version controlling</w:t>
+            </w:r>
+          </w:p>
+        </w:tc>
+      </w:tr>
+      <w:tr>
+        <w:tc>
+          <w:tcPr>
+            <w:tcW w:w="4508" w:type="dxa"/>
+            <w:tcBorders>
+              <w:top w:val="single" w:sz="4" w:space="0" w:color="000000"/>
+              <w:left w:val="single" w:sz="4" w:space="0" w:color="000000"/>
+              <w:bottom w:val="single" w:sz="4" w:space="0" w:color="000000"/>
+              <w:right w:val="single" w:sz="4" w:space="0" w:color="000000"/>
+            </w:tcBorders>
+            <w:hideMark/>
+          </w:tcPr>
+          <w:p>
+            <w:pPr>
+              <w:rPr>
+                <w:rFonts w:ascii="Times New Roman" w:eastAsia="Times New Roman" w:hAnsi="Times New Roman" w:cs="Times New Roman"/>
+              </w:rPr>
+            </w:pPr>
+            <w:proofErr w:type="gramStart"/>
+            <w:r>
+              <w:rPr>
+                <w:rFonts w:ascii="Times New Roman" w:eastAsia="Times New Roman" w:hAnsi="Times New Roman" w:cs="Times New Roman"/>
+              </w:rPr>
+              <w:t>Jira(</w:t>
+            </w:r>
+            <w:proofErr w:type="gramEnd"/>
+            <w:r>
+              <w:rPr>
+                <w:rFonts w:ascii="Times New Roman" w:eastAsia="Times New Roman" w:hAnsi="Times New Roman" w:cs="Times New Roman"/>
+              </w:rPr>
+              <w:t>V8.16.8.0)</w:t>
+            </w:r>
+          </w:p>
+        </w:tc>
+        <w:tc>
+          <w:tcPr>
+            <w:tcW w:w="4508" w:type="dxa"/>
+            <w:tcBorders>
+              <w:top w:val="single" w:sz="4" w:space="0" w:color="000000"/>
+              <w:left w:val="single" w:sz="4" w:space="0" w:color="000000"/>
+              <w:bottom w:val="single" w:sz="4" w:space="0" w:color="000000"/>
+              <w:right w:val="single" w:sz="4" w:space="0" w:color="000000"/>
+            </w:tcBorders>
+            <w:hideMark/>
+          </w:tcPr>
+          <w:p>
+            <w:pPr>
+              <w:rPr>
+                <w:rFonts w:ascii="Times New Roman" w:eastAsia="Times New Roman" w:hAnsi="Times New Roman" w:cs="Times New Roman"/>
+              </w:rPr>
+            </w:pPr>
+            <w:r>
+              <w:rPr>
+                <w:rFonts w:ascii="Times New Roman" w:eastAsia="Times New Roman" w:hAnsi="Times New Roman" w:cs="Times New Roman"/>
+              </w:rPr>
+              <w:t>For project management system</w:t>
+            </w:r>
+          </w:p>
+        </w:tc>
+      </w:tr>
+      <w:tr>
+        <w:tc>
+          <w:tcPr>
+            <w:tcW w:w="4508" w:type="dxa"/>
+            <w:tcBorders>
+              <w:top w:val="single" w:sz="4" w:space="0" w:color="000000"/>
+              <w:left w:val="single" w:sz="4" w:space="0" w:color="000000"/>
+              <w:bottom w:val="single" w:sz="4" w:space="0" w:color="000000"/>
+              <w:right w:val="single" w:sz="4" w:space="0" w:color="000000"/>
+            </w:tcBorders>
+            <w:hideMark/>
+          </w:tcPr>
+          <w:p>
+            <w:pPr>
+              <w:rPr>
+                <w:rFonts w:ascii="Times New Roman" w:eastAsia="Times New Roman" w:hAnsi="Times New Roman" w:cs="Times New Roman"/>
+              </w:rPr>
+            </w:pPr>
+            <w:r>
+              <w:rPr>
+                <w:rFonts w:ascii="Times New Roman" w:eastAsia="Times New Roman" w:hAnsi="Times New Roman" w:cs="Times New Roman"/>
+              </w:rPr>
+              <w:t>Microsoft Teams</w:t>
+            </w:r>
+          </w:p>
+        </w:tc>
+        <w:tc>
+          <w:tcPr>
+            <w:tcW w:w="4508" w:type="dxa"/>
+            <w:tcBorders>
+              <w:top w:val="single" w:sz="4" w:space="0" w:color="000000"/>
+              <w:left w:val="single" w:sz="4" w:space="0" w:color="000000"/>
+              <w:bottom w:val="single" w:sz="4" w:space="0" w:color="000000"/>
+              <w:right w:val="single" w:sz="4" w:space="0" w:color="000000"/>
+            </w:tcBorders>
+            <w:hideMark/>
+          </w:tcPr>
+          <w:p>
+            <w:pPr>
+              <w:rPr>
+                <w:rFonts w:ascii="Times New Roman" w:eastAsia="Times New Roman" w:hAnsi="Times New Roman" w:cs="Times New Roman"/>
+              </w:rPr>
+            </w:pPr>
+            <w:r>
+              <w:rPr>
+                <w:rFonts w:ascii="Times New Roman" w:eastAsia="Times New Roman" w:hAnsi="Times New Roman" w:cs="Times New Roman"/>
+              </w:rPr>
+              <w:t>For corporate among the group</w:t>
+            </w:r>
+          </w:p>
+        </w:tc>
+      </w:tr>
+      <w:tr>
+        <w:trPr>
+          <w:trHeight w:val="237"/>
+        </w:trPr>
+        <w:tc>
+          <w:tcPr>
+            <w:tcW w:w="9016" w:type="dxa"/>
+            <w:gridSpan w:val="2"/>
+            <w:tcBorders>
+              <w:top w:val="single" w:sz="4" w:space="0" w:color="000000"/>
+              <w:left w:val="single" w:sz="4" w:space="0" w:color="000000"/>
+              <w:bottom w:val="single" w:sz="4" w:space="0" w:color="000000"/>
+              <w:right w:val="single" w:sz="4" w:space="0" w:color="000000"/>
+            </w:tcBorders>
+            <w:shd w:val="clear" w:color="auto" w:fill="AEAAAA"/>
+            <w:hideMark/>
+          </w:tcPr>
+          <w:p>
+            <w:pPr>
+              <w:rPr>
+                <w:rFonts w:ascii="Times New Roman" w:eastAsia="Times New Roman" w:hAnsi="Times New Roman" w:cs="Times New Roman"/>
+                <w:b/>
+              </w:rPr>
+            </w:pPr>
+            <w:r>
+              <w:rPr>
+                <w:rFonts w:ascii="Times New Roman" w:eastAsia="Times New Roman" w:hAnsi="Times New Roman" w:cs="Times New Roman"/>
+                <w:b/>
+              </w:rPr>
+              <w:t>APIs, Libraries and Frameworks</w:t>
+            </w:r>
+          </w:p>
+        </w:tc>
+      </w:tr>
+      <w:tr>
+        <w:tc>
+          <w:tcPr>
+            <w:tcW w:w="4508" w:type="dxa"/>
+            <w:tcBorders>
+              <w:top w:val="single" w:sz="4" w:space="0" w:color="000000"/>
+              <w:left w:val="single" w:sz="4" w:space="0" w:color="000000"/>
+              <w:bottom w:val="single" w:sz="4" w:space="0" w:color="000000"/>
+              <w:right w:val="single" w:sz="4" w:space="0" w:color="000000"/>
+            </w:tcBorders>
+            <w:hideMark/>
+          </w:tcPr>
+          <w:p>
+            <w:pPr>
+              <w:rPr>
+                <w:rFonts w:ascii="Times New Roman" w:eastAsia="Times New Roman" w:hAnsi="Times New Roman" w:cs="Times New Roman"/>
+              </w:rPr>
+            </w:pPr>
+            <w:r>
+              <w:rPr>
+                <w:rFonts w:ascii="Times New Roman" w:eastAsia="Times New Roman" w:hAnsi="Times New Roman" w:cs="Times New Roman"/>
+              </w:rPr>
+              <w:t>Pandas (V0.20.3)</w:t>
+            </w:r>
+          </w:p>
+        </w:tc>
+        <w:tc>
+          <w:tcPr>
+            <w:tcW w:w="4508" w:type="dxa"/>
+            <w:tcBorders>
+              <w:top w:val="single" w:sz="4" w:space="0" w:color="000000"/>
+              <w:left w:val="single" w:sz="4" w:space="0" w:color="000000"/>
+              <w:bottom w:val="single" w:sz="4" w:space="0" w:color="000000"/>
+              <w:right w:val="single" w:sz="4" w:space="0" w:color="000000"/>
+            </w:tcBorders>
+            <w:hideMark/>
+          </w:tcPr>
+          <w:p>
+            <w:pPr>
+              <w:rPr>
+                <w:rFonts w:ascii="Times New Roman" w:eastAsia="Times New Roman" w:hAnsi="Times New Roman" w:cs="Times New Roman"/>
+              </w:rPr>
+            </w:pPr>
+            <w:r>
+              <w:rPr>
+                <w:rFonts w:ascii="Times New Roman" w:eastAsia="Times New Roman" w:hAnsi="Times New Roman" w:cs="Times New Roman"/>
+              </w:rPr>
+              <w:t>For data analysis</w:t>
+            </w:r>
+          </w:p>
+        </w:tc>
+      </w:tr>
+      <w:tr>
+        <w:tc>
+          <w:tcPr>
+            <w:tcW w:w="4508" w:type="dxa"/>
+            <w:tcBorders>
+              <w:top w:val="single" w:sz="4" w:space="0" w:color="000000"/>
+              <w:left w:val="single" w:sz="4" w:space="0" w:color="000000"/>
+              <w:bottom w:val="single" w:sz="4" w:space="0" w:color="000000"/>
+              <w:right w:val="single" w:sz="4" w:space="0" w:color="000000"/>
+            </w:tcBorders>
+            <w:hideMark/>
+          </w:tcPr>
+          <w:p>
+            <w:pPr>
+              <w:rPr>
+                <w:rFonts w:ascii="Times New Roman" w:eastAsia="Times New Roman" w:hAnsi="Times New Roman" w:cs="Times New Roman"/>
+              </w:rPr>
+            </w:pPr>
+            <w:proofErr w:type="spellStart"/>
+            <w:proofErr w:type="gramStart"/>
+            <w:r>
+              <w:rPr>
+                <w:rFonts w:ascii="Times New Roman" w:eastAsia="Times New Roman" w:hAnsi="Times New Roman" w:cs="Times New Roman"/>
+              </w:rPr>
+              <w:t>Tensorflow</w:t>
+            </w:r>
+            <w:proofErr w:type="spellEnd"/>
+            <w:r>
+              <w:rPr>
+                <w:rFonts w:ascii="Times New Roman" w:eastAsia="Times New Roman" w:hAnsi="Times New Roman" w:cs="Times New Roman"/>
+              </w:rPr>
+              <w:t>(</w:t>
+            </w:r>
+            <w:proofErr w:type="gramEnd"/>
+            <w:r>
+              <w:rPr>
+                <w:rFonts w:ascii="Times New Roman" w:eastAsia="Times New Roman" w:hAnsi="Times New Roman" w:cs="Times New Roman"/>
+              </w:rPr>
+              <w:t>V2.4.1)</w:t>
+            </w:r>
+          </w:p>
+        </w:tc>
+        <w:tc>
+          <w:tcPr>
+            <w:tcW w:w="4508" w:type="dxa"/>
+            <w:tcBorders>
+              <w:top w:val="single" w:sz="4" w:space="0" w:color="000000"/>
+              <w:left w:val="single" w:sz="4" w:space="0" w:color="000000"/>
+              <w:bottom w:val="single" w:sz="4" w:space="0" w:color="000000"/>
+              <w:right w:val="single" w:sz="4" w:space="0" w:color="000000"/>
+            </w:tcBorders>
+            <w:hideMark/>
+          </w:tcPr>
+          <w:p>
+            <w:pPr>
+              <w:rPr>
+                <w:rFonts w:ascii="Times New Roman" w:eastAsia="Times New Roman" w:hAnsi="Times New Roman" w:cs="Times New Roman"/>
+              </w:rPr>
+            </w:pPr>
+            <w:r>
+              <w:rPr>
+                <w:rFonts w:ascii="Times New Roman" w:eastAsia="Times New Roman" w:hAnsi="Times New Roman" w:cs="Times New Roman"/>
+              </w:rPr>
+              <w:t>Machine Learning library with pre-built algorithms</w:t>
+            </w:r>
+          </w:p>
+        </w:tc>
+      </w:tr>
+      <w:tr>
+        <w:tc>
+          <w:tcPr>
+            <w:tcW w:w="4508" w:type="dxa"/>
+            <w:tcBorders>
+              <w:top w:val="single" w:sz="4" w:space="0" w:color="000000"/>
+              <w:left w:val="single" w:sz="4" w:space="0" w:color="000000"/>
+              <w:bottom w:val="single" w:sz="4" w:space="0" w:color="000000"/>
+              <w:right w:val="single" w:sz="4" w:space="0" w:color="000000"/>
+            </w:tcBorders>
+            <w:hideMark/>
+          </w:tcPr>
+          <w:p>
+            <w:pPr>
+              <w:rPr>
+                <w:rFonts w:ascii="Times New Roman" w:eastAsia="Times New Roman" w:hAnsi="Times New Roman" w:cs="Times New Roman"/>
+              </w:rPr>
+            </w:pPr>
+            <w:r>
+              <w:rPr>
+                <w:rFonts w:ascii="Times New Roman" w:eastAsia="Times New Roman" w:hAnsi="Times New Roman" w:cs="Times New Roman"/>
+              </w:rPr>
+              <w:t>Pickle (V3)</w:t>
+            </w:r>
+          </w:p>
+        </w:tc>
+        <w:tc>
+          <w:tcPr>
+            <w:tcW w:w="4508" w:type="dxa"/>
+            <w:tcBorders>
+              <w:top w:val="single" w:sz="4" w:space="0" w:color="000000"/>
+              <w:left w:val="single" w:sz="4" w:space="0" w:color="000000"/>
+              <w:bottom w:val="single" w:sz="4" w:space="0" w:color="000000"/>
+              <w:right w:val="single" w:sz="4" w:space="0" w:color="000000"/>
+            </w:tcBorders>
+            <w:hideMark/>
+          </w:tcPr>
+          <w:p>
+            <w:pPr>
+              <w:rPr>
+                <w:rFonts w:ascii="Times New Roman" w:eastAsia="Times New Roman" w:hAnsi="Times New Roman" w:cs="Times New Roman"/>
+              </w:rPr>
+            </w:pPr>
+            <w:r>
+              <w:rPr>
+                <w:rFonts w:ascii="Times New Roman" w:eastAsia="Times New Roman" w:hAnsi="Times New Roman" w:cs="Times New Roman"/>
+              </w:rPr>
+              <w:t>For serialization of data</w:t>
+            </w:r>
+          </w:p>
+        </w:tc>
+      </w:tr>
+    </w:tbl>
+    <w:p>
+      <w:pPr>
+        <w:rPr>
+          <w:rFonts w:ascii="Times New Roman" w:eastAsia="Times New Roman" w:hAnsi="Times New Roman" w:cs="Times New Roman"/>
+        </w:rPr>
+      </w:pPr>
+      <w:r>
+        <w:rPr>
+          <w:rFonts w:ascii="Times New Roman" w:eastAsia="Times New Roman" w:hAnsi="Times New Roman" w:cs="Times New Roman"/>
+        </w:rPr>
+        <w:t xml:space="preserve">  </w:t>
+      </w:r>
+    </w:p>
+    <w:p>
+      <w:pPr>
+        <w:pStyle w:val="Heading2"/>
+        <w:rPr>
+          <w:rFonts w:ascii="Times New Roman" w:eastAsia="Times New Roman" w:hAnsi="Times New Roman" w:cs="Times New Roman"/>
+          <w:color w:val="000000"/>
+        </w:rPr>
+      </w:pPr>
+      <w:r>
+        <w:rPr>
+          <w:rFonts w:ascii="Times New Roman" w:eastAsia="Times New Roman" w:hAnsi="Times New Roman" w:cs="Times New Roman"/>
+          <w:color w:val="000000"/>
+        </w:rPr>
+        <w:t>1.7.3 Technology Stack</w:t>
+      </w:r>
+    </w:p>
+    <w:p>
+      <w:pPr>
+        <w:spacing w:after="0" w:line="240" w:lineRule="auto"/>
+        <w:jc w:val="both"/>
+        <w:rPr>
+          <w:rFonts w:ascii="Times New Roman" w:eastAsia="Times New Roman" w:hAnsi="Times New Roman" w:cs="Times New Roman"/>
+        </w:rPr>
+      </w:pPr>
+      <w:r>
+        <w:rPr>
+          <w:rFonts w:ascii="Times New Roman" w:eastAsia="Times New Roman" w:hAnsi="Times New Roman" w:cs="Times New Roman"/>
+        </w:rPr>
+        <w:t>The technology stack is a set of tools and frameworks that are used in the development of a software product. In software development, the technology stack consists of a very specific set of components that work together to create a functioning web application. (da-14.com, n.d.)</w:t>
+      </w:r>
+    </w:p>
+    <w:p>
+      <w:pPr>
+        <w:spacing w:after="0" w:line="240" w:lineRule="auto"/>
+        <w:jc w:val="both"/>
+        <w:rPr>
+          <w:rFonts w:ascii="Times New Roman" w:eastAsia="Times New Roman" w:hAnsi="Times New Roman" w:cs="Times New Roman"/>
+        </w:rPr>
+      </w:pPr>
+    </w:p>
+    <w:p>
+      <w:pPr>
+        <w:spacing w:after="0" w:line="240" w:lineRule="auto"/>
+        <w:jc w:val="both"/>
+        <w:rPr>
+          <w:rFonts w:ascii="Times New Roman" w:eastAsia="Times New Roman" w:hAnsi="Times New Roman" w:cs="Times New Roman"/>
+        </w:rPr>
+      </w:pPr>
+      <w:r>
+        <w:rPr>
+          <w:rFonts w:ascii="Times New Roman" w:eastAsia="Times New Roman" w:hAnsi="Times New Roman" w:cs="Times New Roman"/>
+        </w:rPr>
+        <w:t>Technology stack in mobile application development can be divided into four areas. They are,</w:t>
+      </w:r>
+    </w:p>
+    <w:p>
+      <w:pPr>
+        <w:numPr>
+          <w:ilvl w:val="0"/>
+          <w:numId w:val="1"/>
+        </w:numPr>
+        <w:spacing w:after="0" w:line="240" w:lineRule="auto"/>
+        <w:jc w:val="both"/>
+        <w:rPr>
+          <w:rFonts w:ascii="Times New Roman" w:eastAsia="Times New Roman" w:hAnsi="Times New Roman" w:cs="Times New Roman"/>
+          <w:b/>
+          <w:color w:val="000000"/>
+        </w:rPr>
+      </w:pPr>
+      <w:r>
+        <w:rPr>
+          <w:rFonts w:ascii="Times New Roman" w:eastAsia="Times New Roman" w:hAnsi="Times New Roman" w:cs="Times New Roman"/>
+          <w:b/>
+          <w:color w:val="000000"/>
+        </w:rPr>
+        <w:t>Frontend Development</w:t>
+      </w:r>
+    </w:p>
+    <w:p>
+      <w:pPr>
+        <w:spacing w:after="0" w:line="240" w:lineRule="auto"/>
+        <w:ind w:left="1440"/>
+        <w:jc w:val="both"/>
+        <w:rPr>
+          <w:rFonts w:ascii="Times New Roman" w:eastAsia="Times New Roman" w:hAnsi="Times New Roman" w:cs="Times New Roman"/>
+          <w:color w:val="000000"/>
+        </w:rPr>
+      </w:pPr>
+      <w:r>
+        <w:rPr>
+          <w:rFonts w:ascii="Times New Roman" w:eastAsia="Times New Roman" w:hAnsi="Times New Roman" w:cs="Times New Roman"/>
+          <w:color w:val="000000"/>
+        </w:rPr>
+        <w:t>This is the interface on which users interact with the mobile application.</w:t>
+      </w:r>
+    </w:p>
+    <w:p>
+      <w:pPr>
+        <w:numPr>
+          <w:ilvl w:val="0"/>
+          <w:numId w:val="1"/>
+        </w:numPr>
+        <w:spacing w:after="0" w:line="240" w:lineRule="auto"/>
+        <w:jc w:val="both"/>
+        <w:rPr>
+          <w:rFonts w:ascii="Times New Roman" w:eastAsia="Times New Roman" w:hAnsi="Times New Roman" w:cs="Times New Roman"/>
+          <w:b/>
+          <w:color w:val="000000"/>
+        </w:rPr>
+      </w:pPr>
+      <w:r>
+        <w:rPr>
+          <w:rFonts w:ascii="Times New Roman" w:eastAsia="Times New Roman" w:hAnsi="Times New Roman" w:cs="Times New Roman"/>
+          <w:b/>
+          <w:color w:val="000000"/>
+        </w:rPr>
+        <w:t>Backend Development</w:t>
+      </w:r>
+    </w:p>
+    <w:p>
+      <w:pPr>
+        <w:spacing w:after="0" w:line="240" w:lineRule="auto"/>
+        <w:ind w:left="1440"/>
+        <w:jc w:val="both"/>
+        <w:rPr>
+          <w:rFonts w:ascii="Times New Roman" w:eastAsia="Times New Roman" w:hAnsi="Times New Roman" w:cs="Times New Roman"/>
+        </w:rPr>
+      </w:pPr>
+      <w:r>
+        <w:rPr>
+          <w:rFonts w:ascii="Times New Roman" w:eastAsia="Times New Roman" w:hAnsi="Times New Roman" w:cs="Times New Roman"/>
+        </w:rPr>
+        <w:t>Tools and software needed to create the underlying processing on the server.</w:t>
+      </w:r>
+    </w:p>
+    <w:p>
+      <w:pPr>
+        <w:numPr>
+          <w:ilvl w:val="0"/>
+          <w:numId w:val="1"/>
+        </w:numPr>
+        <w:spacing w:after="0" w:line="240" w:lineRule="auto"/>
+        <w:jc w:val="both"/>
+        <w:rPr>
+          <w:rFonts w:ascii="Times New Roman" w:eastAsia="Times New Roman" w:hAnsi="Times New Roman" w:cs="Times New Roman"/>
+          <w:b/>
+          <w:color w:val="000000"/>
+        </w:rPr>
+      </w:pPr>
+      <w:r>
+        <w:rPr>
+          <w:rFonts w:ascii="Times New Roman" w:eastAsia="Times New Roman" w:hAnsi="Times New Roman" w:cs="Times New Roman"/>
+          <w:b/>
+          <w:color w:val="000000"/>
+        </w:rPr>
+        <w:t>Development Platform</w:t>
+      </w:r>
+    </w:p>
+    <w:p>
+      <w:pPr>
+        <w:spacing w:after="0" w:line="240" w:lineRule="auto"/>
+        <w:ind w:left="851" w:firstLine="589"/>
+        <w:jc w:val="both"/>
+        <w:rPr>
+          <w:rFonts w:ascii="Times New Roman" w:eastAsia="Times New Roman" w:hAnsi="Times New Roman" w:cs="Times New Roman"/>
+          <w:color w:val="000000"/>
+        </w:rPr>
+      </w:pPr>
+      <w:r>
+        <w:rPr>
+          <w:rFonts w:ascii="Times New Roman" w:eastAsia="Times New Roman" w:hAnsi="Times New Roman" w:cs="Times New Roman"/>
+          <w:color w:val="000000"/>
+        </w:rPr>
+        <w:t>A consolidated platform that provides the necessary libraries and interfaces to build the</w:t>
+      </w:r>
+      <w:r>
+        <w:rPr>
+          <w:rFonts w:ascii="Times New Roman" w:eastAsia="Times New Roman" w:hAnsi="Times New Roman" w:cs="Times New Roman"/>
+        </w:rPr>
+        <w:t xml:space="preserve"> </w:t>
+      </w:r>
+      <w:r>
+        <w:rPr>
+          <w:rFonts w:ascii="Times New Roman" w:eastAsia="Times New Roman" w:hAnsi="Times New Roman" w:cs="Times New Roman"/>
+          <w:color w:val="000000"/>
+        </w:rPr>
+        <w:t>application.</w:t>
+      </w:r>
+    </w:p>
+    <w:p>
+      <w:pPr>
+        <w:numPr>
+          <w:ilvl w:val="0"/>
+          <w:numId w:val="1"/>
+        </w:numPr>
+        <w:spacing w:after="0" w:line="240" w:lineRule="auto"/>
+        <w:jc w:val="both"/>
+        <w:rPr>
+          <w:rFonts w:ascii="Times New Roman" w:eastAsia="Times New Roman" w:hAnsi="Times New Roman" w:cs="Times New Roman"/>
+          <w:b/>
+          <w:color w:val="000000"/>
+        </w:rPr>
+      </w:pPr>
+      <w:r>
+        <w:rPr>
+          <w:rFonts w:ascii="Times New Roman" w:eastAsia="Times New Roman" w:hAnsi="Times New Roman" w:cs="Times New Roman"/>
+          <w:b/>
+          <w:color w:val="000000"/>
+        </w:rPr>
+        <w:t>Additional (Supporting)</w:t>
+      </w:r>
+    </w:p>
+    <w:p>
+      <w:pPr>
+        <w:spacing w:after="0" w:line="240" w:lineRule="auto"/>
+        <w:ind w:left="851" w:firstLine="589"/>
+        <w:jc w:val="both"/>
+        <w:rPr>
+          <w:rFonts w:ascii="Times New Roman" w:eastAsia="Times New Roman" w:hAnsi="Times New Roman" w:cs="Times New Roman"/>
+          <w:color w:val="000000"/>
+        </w:rPr>
+      </w:pPr>
+      <w:r>
+        <w:rPr>
+          <w:rFonts w:ascii="Times New Roman" w:eastAsia="Times New Roman" w:hAnsi="Times New Roman" w:cs="Times New Roman"/>
+          <w:color w:val="000000"/>
+        </w:rPr>
+        <w:t>Various tools and technologies that improve the security, flexibility, and performance of the application.</w:t>
+      </w:r>
+    </w:p>
+    <w:p>
+      <w:pPr>
+        <w:spacing w:after="0" w:line="240" w:lineRule="auto"/>
+        <w:jc w:val="both"/>
+        <w:rPr>
+          <w:rFonts w:ascii="Times New Roman" w:eastAsia="Times New Roman" w:hAnsi="Times New Roman" w:cs="Times New Roman"/>
+        </w:rPr>
+      </w:pPr>
+    </w:p>
+    <w:p>
+      <w:pPr>
+        <w:spacing w:after="0" w:line="240" w:lineRule="auto"/>
+        <w:jc w:val="both"/>
+        <w:rPr>
+          <w:rFonts w:ascii="Times New Roman" w:eastAsia="Times New Roman" w:hAnsi="Times New Roman" w:cs="Times New Roman"/>
+          <w:b/>
+        </w:rPr>
+      </w:pPr>
+      <w:r>
+        <w:rPr>
+          <w:rFonts w:ascii="Times New Roman" w:eastAsia="Times New Roman" w:hAnsi="Times New Roman" w:cs="Times New Roman"/>
+        </w:rPr>
+        <w:t xml:space="preserve">Technology stack for any mobile application depends on the platform that application is targeting. There are four types of technology stacks in mobile application development. They are </w:t>
+      </w:r>
+      <w:r>
+        <w:rPr>
+          <w:rFonts w:ascii="Times New Roman" w:eastAsia="Times New Roman" w:hAnsi="Times New Roman" w:cs="Times New Roman"/>
+          <w:b/>
+        </w:rPr>
+        <w:t xml:space="preserve">Android app technology stack, IOS app technology stack, Hybrid app technology stack </w:t>
+      </w:r>
+      <w:r>
+        <w:rPr>
+          <w:rFonts w:ascii="Times New Roman" w:eastAsia="Times New Roman" w:hAnsi="Times New Roman" w:cs="Times New Roman"/>
+        </w:rPr>
+        <w:t xml:space="preserve">and </w:t>
+      </w:r>
+      <w:r>
+        <w:rPr>
+          <w:rFonts w:ascii="Times New Roman" w:eastAsia="Times New Roman" w:hAnsi="Times New Roman" w:cs="Times New Roman"/>
+          <w:b/>
+        </w:rPr>
+        <w:t xml:space="preserve">Cross-platform app technology stack. </w:t>
+      </w:r>
+    </w:p>
+    <w:p>
+      <w:pPr>
+        <w:spacing w:after="0" w:line="240" w:lineRule="auto"/>
+        <w:jc w:val="both"/>
+        <w:rPr>
+          <w:rFonts w:ascii="Times New Roman" w:eastAsia="Times New Roman" w:hAnsi="Times New Roman" w:cs="Times New Roman"/>
+        </w:rPr>
+      </w:pPr>
+      <w:r>
+        <w:rPr>
+          <w:rFonts w:ascii="Times New Roman" w:eastAsia="Times New Roman" w:hAnsi="Times New Roman" w:cs="Times New Roman"/>
+        </w:rPr>
+        <w:t xml:space="preserve">Among those technology stack </w:t>
+      </w:r>
+      <w:proofErr w:type="gramStart"/>
+      <w:r>
+        <w:rPr>
+          <w:rFonts w:ascii="Times New Roman" w:eastAsia="Times New Roman" w:hAnsi="Times New Roman" w:cs="Times New Roman"/>
+        </w:rPr>
+        <w:t>types,</w:t>
+      </w:r>
+      <w:proofErr w:type="gramEnd"/>
+      <w:r>
+        <w:rPr>
+          <w:rFonts w:ascii="Times New Roman" w:eastAsia="Times New Roman" w:hAnsi="Times New Roman" w:cs="Times New Roman"/>
+        </w:rPr>
+        <w:t xml:space="preserve"> </w:t>
+      </w:r>
+      <w:r>
+        <w:rPr>
+          <w:rFonts w:ascii="Times New Roman" w:eastAsia="Times New Roman" w:hAnsi="Times New Roman" w:cs="Times New Roman"/>
+          <w:b/>
+        </w:rPr>
+        <w:t>Android app technology stack</w:t>
+      </w:r>
+      <w:r>
+        <w:rPr>
+          <w:rFonts w:ascii="Times New Roman" w:eastAsia="Times New Roman" w:hAnsi="Times New Roman" w:cs="Times New Roman"/>
+        </w:rPr>
+        <w:t xml:space="preserve"> is chosen for the development of the </w:t>
+      </w:r>
+      <w:proofErr w:type="spellStart"/>
+      <w:r>
+        <w:rPr>
+          <w:rFonts w:ascii="Times New Roman" w:eastAsia="Times New Roman" w:hAnsi="Times New Roman" w:cs="Times New Roman"/>
+        </w:rPr>
+        <w:t>GoPit</w:t>
+      </w:r>
+      <w:proofErr w:type="spellEnd"/>
+      <w:r>
+        <w:rPr>
+          <w:rFonts w:ascii="Times New Roman" w:eastAsia="Times New Roman" w:hAnsi="Times New Roman" w:cs="Times New Roman"/>
+        </w:rPr>
+        <w:t xml:space="preserve"> application.</w:t>
+      </w:r>
+    </w:p>
+    <w:p>
+      <w:pPr>
+        <w:spacing w:after="0" w:line="240" w:lineRule="auto"/>
+        <w:jc w:val="both"/>
+        <w:rPr>
+          <w:rFonts w:ascii="Times New Roman" w:eastAsia="Times New Roman" w:hAnsi="Times New Roman" w:cs="Times New Roman"/>
+        </w:rPr>
+      </w:pPr>
+    </w:p>
+    <w:p>
+      <w:pPr>
+        <w:spacing w:after="0" w:line="240" w:lineRule="auto"/>
+        <w:jc w:val="both"/>
+        <w:rPr>
+          <w:rFonts w:ascii="Times New Roman" w:eastAsia="Times New Roman" w:hAnsi="Times New Roman" w:cs="Times New Roman"/>
+          <w:b/>
+        </w:rPr>
+      </w:pPr>
+      <w:r>
+        <w:rPr>
+          <w:rFonts w:ascii="Times New Roman" w:eastAsia="Times New Roman" w:hAnsi="Times New Roman" w:cs="Times New Roman"/>
+          <w:b/>
+        </w:rPr>
+        <w:t>Front-end, or Client-side</w:t>
+      </w:r>
+    </w:p>
+    <w:p>
+      <w:pPr>
+        <w:spacing w:after="0" w:line="240" w:lineRule="auto"/>
+        <w:jc w:val="both"/>
+        <w:rPr>
+          <w:rFonts w:ascii="Times New Roman" w:eastAsia="Times New Roman" w:hAnsi="Times New Roman" w:cs="Times New Roman"/>
+        </w:rPr>
+      </w:pPr>
+      <w:r>
+        <w:rPr>
+          <w:rFonts w:ascii="Times New Roman" w:eastAsia="Times New Roman" w:hAnsi="Times New Roman" w:cs="Times New Roman"/>
+        </w:rPr>
+        <w:t xml:space="preserve">The front-end components enable the user’s interaction with the application. </w:t>
+      </w:r>
+      <w:proofErr w:type="spellStart"/>
+      <w:r>
+        <w:rPr>
+          <w:rFonts w:ascii="Times New Roman" w:eastAsia="Times New Roman" w:hAnsi="Times New Roman" w:cs="Times New Roman"/>
+        </w:rPr>
+        <w:t>GoTit</w:t>
+      </w:r>
+      <w:proofErr w:type="spellEnd"/>
+      <w:r>
+        <w:rPr>
+          <w:rFonts w:ascii="Times New Roman" w:eastAsia="Times New Roman" w:hAnsi="Times New Roman" w:cs="Times New Roman"/>
+        </w:rPr>
+        <w:t xml:space="preserve"> application can be developed more user friendly with following components.</w:t>
+      </w:r>
+    </w:p>
+    <w:p>
+      <w:pPr>
+        <w:numPr>
+          <w:ilvl w:val="0"/>
+          <w:numId w:val="2"/>
+        </w:numPr>
+        <w:spacing w:after="0" w:line="240" w:lineRule="auto"/>
+        <w:jc w:val="both"/>
+        <w:rPr>
+          <w:rFonts w:ascii="Times New Roman" w:eastAsia="Times New Roman" w:hAnsi="Times New Roman" w:cs="Times New Roman"/>
+          <w:color w:val="000000"/>
+        </w:rPr>
+      </w:pPr>
+      <w:r>
+        <w:rPr>
+          <w:rFonts w:ascii="Times New Roman" w:eastAsia="Times New Roman" w:hAnsi="Times New Roman" w:cs="Times New Roman"/>
+          <w:b/>
+        </w:rPr>
+        <w:t>Fragments</w:t>
+      </w:r>
+      <w:r>
+        <w:rPr>
+          <w:rFonts w:ascii="Times New Roman" w:eastAsia="Times New Roman" w:hAnsi="Times New Roman" w:cs="Times New Roman"/>
+          <w:b/>
+          <w:color w:val="000000"/>
+        </w:rPr>
+        <w:t xml:space="preserve"> </w:t>
+      </w:r>
+      <w:r>
+        <w:rPr>
+          <w:rFonts w:ascii="Times New Roman" w:eastAsia="Times New Roman" w:hAnsi="Times New Roman" w:cs="Times New Roman"/>
+        </w:rPr>
+        <w:t xml:space="preserve">are used to pass information between app screens. each screen of the app is associated with one or more fragments. Fragment represents a reusable portion of the app UI. </w:t>
+      </w:r>
+      <w:r>
+        <w:rPr>
+          <w:rFonts w:ascii="Times New Roman" w:eastAsia="Times New Roman" w:hAnsi="Times New Roman" w:cs="Times New Roman"/>
+          <w:color w:val="000000"/>
+        </w:rPr>
+        <w:t xml:space="preserve"> </w:t>
+      </w:r>
+    </w:p>
+    <w:p>
+      <w:pPr>
+        <w:numPr>
+          <w:ilvl w:val="0"/>
+          <w:numId w:val="2"/>
+        </w:numPr>
+        <w:spacing w:after="0" w:line="240" w:lineRule="auto"/>
+        <w:jc w:val="both"/>
+        <w:rPr>
+          <w:rFonts w:ascii="Times New Roman" w:eastAsia="Times New Roman" w:hAnsi="Times New Roman" w:cs="Times New Roman"/>
+          <w:color w:val="000000"/>
+        </w:rPr>
+      </w:pPr>
+      <w:r>
+        <w:rPr>
+          <w:rFonts w:ascii="Times New Roman" w:eastAsia="Times New Roman" w:hAnsi="Times New Roman" w:cs="Times New Roman"/>
+          <w:b/>
+        </w:rPr>
+        <w:lastRenderedPageBreak/>
+        <w:t>Layout Editor</w:t>
+      </w:r>
+      <w:r>
+        <w:rPr>
+          <w:rFonts w:ascii="Times New Roman" w:eastAsia="Times New Roman" w:hAnsi="Times New Roman" w:cs="Times New Roman"/>
+          <w:color w:val="000000"/>
+        </w:rPr>
+        <w:t xml:space="preserve"> </w:t>
+      </w:r>
+      <w:r>
+        <w:rPr>
+          <w:rFonts w:ascii="Times New Roman" w:eastAsia="Times New Roman" w:hAnsi="Times New Roman" w:cs="Times New Roman"/>
+        </w:rPr>
+        <w:t>is</w:t>
+      </w:r>
+      <w:r>
+        <w:rPr>
+          <w:rFonts w:ascii="Times New Roman" w:eastAsia="Times New Roman" w:hAnsi="Times New Roman" w:cs="Times New Roman"/>
+          <w:color w:val="000000"/>
+        </w:rPr>
+        <w:t xml:space="preserve"> </w:t>
+      </w:r>
+      <w:r>
+        <w:rPr>
+          <w:rFonts w:ascii="Times New Roman" w:eastAsia="Times New Roman" w:hAnsi="Times New Roman" w:cs="Times New Roman"/>
+        </w:rPr>
+        <w:t>used to define and modify the layout either by coding XML or using the interactive visual editor.</w:t>
+      </w:r>
+    </w:p>
+    <w:p>
+      <w:pPr>
+        <w:numPr>
+          <w:ilvl w:val="0"/>
+          <w:numId w:val="2"/>
+        </w:numPr>
+        <w:spacing w:after="0" w:line="240" w:lineRule="auto"/>
+        <w:jc w:val="both"/>
+        <w:rPr>
+          <w:rFonts w:ascii="Times New Roman" w:eastAsia="Times New Roman" w:hAnsi="Times New Roman" w:cs="Times New Roman"/>
+          <w:b/>
+        </w:rPr>
+      </w:pPr>
+      <w:r>
+        <w:rPr>
+          <w:rFonts w:ascii="Times New Roman" w:eastAsia="Times New Roman" w:hAnsi="Times New Roman" w:cs="Times New Roman"/>
+          <w:b/>
+        </w:rPr>
+        <w:t xml:space="preserve">XML </w:t>
+      </w:r>
+      <w:proofErr w:type="spellStart"/>
+      <w:r>
+        <w:rPr>
+          <w:rFonts w:ascii="Times New Roman" w:eastAsia="Times New Roman" w:hAnsi="Times New Roman" w:cs="Times New Roman"/>
+          <w:b/>
+        </w:rPr>
+        <w:t>drawables</w:t>
+      </w:r>
+      <w:proofErr w:type="spellEnd"/>
+      <w:r>
+        <w:rPr>
+          <w:rFonts w:ascii="Times New Roman" w:eastAsia="Times New Roman" w:hAnsi="Times New Roman" w:cs="Times New Roman"/>
+        </w:rPr>
+        <w:t xml:space="preserve"> are used to describe shapes, state, </w:t>
+      </w:r>
+      <w:r>
+        <w:rPr>
+          <w:rFonts w:ascii="Times New Roman" w:eastAsia="Times New Roman" w:hAnsi="Times New Roman" w:cs="Times New Roman"/>
+          <w:color w:val="202124"/>
+          <w:highlight w:val="white"/>
+        </w:rPr>
+        <w:t>transitions of the application. it is used to decorate the application.</w:t>
+      </w:r>
+    </w:p>
+    <w:p>
+      <w:pPr>
+        <w:spacing w:after="0" w:line="240" w:lineRule="auto"/>
+        <w:jc w:val="both"/>
+        <w:rPr>
+          <w:rFonts w:ascii="Times New Roman" w:eastAsia="Times New Roman" w:hAnsi="Times New Roman" w:cs="Times New Roman"/>
+        </w:rPr>
+      </w:pPr>
+      <w:r>
+        <w:rPr>
+          <w:rFonts w:ascii="Times New Roman" w:eastAsia="Times New Roman" w:hAnsi="Times New Roman" w:cs="Times New Roman"/>
+          <w:b/>
+        </w:rPr>
+        <w:t>Java</w:t>
+      </w:r>
+      <w:r>
+        <w:rPr>
+          <w:rFonts w:ascii="Times New Roman" w:eastAsia="Times New Roman" w:hAnsi="Times New Roman" w:cs="Times New Roman"/>
+        </w:rPr>
+        <w:t xml:space="preserve"> is the default language of the </w:t>
+      </w:r>
+      <w:r>
+        <w:rPr>
+          <w:rFonts w:ascii="Times New Roman" w:eastAsia="Times New Roman" w:hAnsi="Times New Roman" w:cs="Times New Roman"/>
+          <w:b/>
+        </w:rPr>
+        <w:t>Android Studio IDE</w:t>
+      </w:r>
+      <w:r>
+        <w:rPr>
+          <w:rFonts w:ascii="Times New Roman" w:eastAsia="Times New Roman" w:hAnsi="Times New Roman" w:cs="Times New Roman"/>
+        </w:rPr>
+        <w:t xml:space="preserve">. Android OS is Linux </w:t>
+      </w:r>
+      <w:proofErr w:type="gramStart"/>
+      <w:r>
+        <w:rPr>
+          <w:rFonts w:ascii="Times New Roman" w:eastAsia="Times New Roman" w:hAnsi="Times New Roman" w:cs="Times New Roman"/>
+        </w:rPr>
+        <w:t>kernel</w:t>
+      </w:r>
+      <w:proofErr w:type="gramEnd"/>
+      <w:r>
+        <w:rPr>
+          <w:rFonts w:ascii="Times New Roman" w:eastAsia="Times New Roman" w:hAnsi="Times New Roman" w:cs="Times New Roman"/>
+        </w:rPr>
+        <w:t xml:space="preserve"> and it handles the memory management and the networking requirements for the device. Java is portable and it </w:t>
+      </w:r>
+      <w:proofErr w:type="gramStart"/>
+      <w:r>
+        <w:rPr>
+          <w:rFonts w:ascii="Times New Roman" w:eastAsia="Times New Roman" w:hAnsi="Times New Roman" w:cs="Times New Roman"/>
+        </w:rPr>
+        <w:t>is capable of running</w:t>
+      </w:r>
+      <w:proofErr w:type="gramEnd"/>
+      <w:r>
+        <w:rPr>
+          <w:rFonts w:ascii="Times New Roman" w:eastAsia="Times New Roman" w:hAnsi="Times New Roman" w:cs="Times New Roman"/>
+        </w:rPr>
+        <w:t xml:space="preserve"> on the ARM, X86 or MIPS processors. Java is an object-oriented language with much flexibility; it increases the code reusability and the security of the application. Most enterprise level mobile applications are developed using Java and there are a huge </w:t>
+      </w:r>
+      <w:proofErr w:type="gramStart"/>
+      <w:r>
+        <w:rPr>
+          <w:rFonts w:ascii="Times New Roman" w:eastAsia="Times New Roman" w:hAnsi="Times New Roman" w:cs="Times New Roman"/>
+        </w:rPr>
+        <w:t>amount</w:t>
+      </w:r>
+      <w:proofErr w:type="gramEnd"/>
+      <w:r>
+        <w:rPr>
+          <w:rFonts w:ascii="Times New Roman" w:eastAsia="Times New Roman" w:hAnsi="Times New Roman" w:cs="Times New Roman"/>
+        </w:rPr>
+        <w:t xml:space="preserve"> of supportive communities to get some help for development. In the opinion of many experts in mobile application development, Java is the most suitable language for android application developing.  </w:t>
+      </w:r>
+    </w:p>
+    <w:p>
+      <w:pPr>
+        <w:spacing w:after="0" w:line="240" w:lineRule="auto"/>
+        <w:jc w:val="both"/>
+        <w:rPr>
+          <w:rFonts w:ascii="Times New Roman" w:eastAsia="Times New Roman" w:hAnsi="Times New Roman" w:cs="Times New Roman"/>
+        </w:rPr>
+      </w:pPr>
+    </w:p>
+    <w:p>
+      <w:pPr>
+        <w:spacing w:after="0" w:line="240" w:lineRule="auto"/>
+        <w:jc w:val="both"/>
+        <w:rPr>
+          <w:rFonts w:ascii="Times New Roman" w:eastAsia="Times New Roman" w:hAnsi="Times New Roman" w:cs="Times New Roman"/>
+          <w:b/>
+        </w:rPr>
+      </w:pPr>
+      <w:r>
+        <w:rPr>
+          <w:rFonts w:ascii="Times New Roman" w:eastAsia="Times New Roman" w:hAnsi="Times New Roman" w:cs="Times New Roman"/>
+          <w:b/>
+        </w:rPr>
+        <w:t>Back-end, or Server-side</w:t>
+      </w:r>
+    </w:p>
+    <w:p>
+      <w:pPr>
+        <w:spacing w:after="0" w:line="240" w:lineRule="auto"/>
+        <w:jc w:val="both"/>
+        <w:rPr>
+          <w:rFonts w:ascii="Times New Roman" w:eastAsia="Times New Roman" w:hAnsi="Times New Roman" w:cs="Times New Roman"/>
+        </w:rPr>
+      </w:pPr>
+      <w:r>
+        <w:rPr>
+          <w:rFonts w:ascii="Times New Roman" w:eastAsia="Times New Roman" w:hAnsi="Times New Roman" w:cs="Times New Roman"/>
+        </w:rPr>
+        <w:t>The back-end part of the development stack includes more components, and there are many more options to choose from here. Back-end works behind the scenes and is invisible to users, but it forms the engine that drives the application and implements its business logic. All back-end tech stacks include the following main parts:</w:t>
+      </w:r>
+    </w:p>
+    <w:p>
+      <w:pPr>
+        <w:numPr>
+          <w:ilvl w:val="0"/>
+          <w:numId w:val="3"/>
+        </w:numPr>
+        <w:spacing w:after="0" w:line="240" w:lineRule="auto"/>
+        <w:jc w:val="both"/>
+        <w:rPr>
+          <w:rFonts w:ascii="Times New Roman" w:eastAsia="Times New Roman" w:hAnsi="Times New Roman" w:cs="Times New Roman"/>
+          <w:color w:val="000000"/>
+        </w:rPr>
+      </w:pPr>
+      <w:r>
+        <w:rPr>
+          <w:rFonts w:ascii="Times New Roman" w:eastAsia="Times New Roman" w:hAnsi="Times New Roman" w:cs="Times New Roman"/>
+          <w:b/>
+          <w:color w:val="000000"/>
+        </w:rPr>
+        <w:t>Operating system</w:t>
+      </w:r>
+      <w:r>
+        <w:rPr>
+          <w:rFonts w:ascii="Times New Roman" w:eastAsia="Times New Roman" w:hAnsi="Times New Roman" w:cs="Times New Roman"/>
+          <w:color w:val="000000"/>
+        </w:rPr>
+        <w:t xml:space="preserve"> in which the development is done.</w:t>
+      </w:r>
+    </w:p>
+    <w:p>
+      <w:pPr>
+        <w:numPr>
+          <w:ilvl w:val="0"/>
+          <w:numId w:val="3"/>
+        </w:numPr>
+        <w:spacing w:after="0" w:line="240" w:lineRule="auto"/>
+        <w:jc w:val="both"/>
+        <w:rPr>
+          <w:rFonts w:ascii="Times New Roman" w:eastAsia="Times New Roman" w:hAnsi="Times New Roman" w:cs="Times New Roman"/>
+          <w:color w:val="000000"/>
+        </w:rPr>
+      </w:pPr>
+      <w:r>
+        <w:rPr>
+          <w:rFonts w:ascii="Times New Roman" w:eastAsia="Times New Roman" w:hAnsi="Times New Roman" w:cs="Times New Roman"/>
+          <w:color w:val="000000"/>
+        </w:rPr>
+        <w:t>Web server processing requests from the browser and returning the corresponding content.</w:t>
+      </w:r>
+    </w:p>
+    <w:p>
+      <w:pPr>
+        <w:numPr>
+          <w:ilvl w:val="0"/>
+          <w:numId w:val="3"/>
+        </w:numPr>
+        <w:spacing w:after="0" w:line="240" w:lineRule="auto"/>
+        <w:jc w:val="both"/>
+        <w:rPr>
+          <w:rFonts w:ascii="Times New Roman" w:eastAsia="Times New Roman" w:hAnsi="Times New Roman" w:cs="Times New Roman"/>
+          <w:color w:val="000000"/>
+        </w:rPr>
+      </w:pPr>
+      <w:r>
+        <w:rPr>
+          <w:rFonts w:ascii="Times New Roman" w:eastAsia="Times New Roman" w:hAnsi="Times New Roman" w:cs="Times New Roman"/>
+          <w:b/>
+          <w:color w:val="000000"/>
+        </w:rPr>
+        <w:t>Database</w:t>
+      </w:r>
+      <w:r>
+        <w:rPr>
+          <w:rFonts w:ascii="Times New Roman" w:eastAsia="Times New Roman" w:hAnsi="Times New Roman" w:cs="Times New Roman"/>
+          <w:color w:val="000000"/>
+        </w:rPr>
+        <w:t xml:space="preserve"> storing the app data.</w:t>
+      </w:r>
+    </w:p>
+    <w:p>
+      <w:pPr>
+        <w:numPr>
+          <w:ilvl w:val="0"/>
+          <w:numId w:val="3"/>
+        </w:numPr>
+        <w:spacing w:after="0" w:line="240" w:lineRule="auto"/>
+        <w:jc w:val="both"/>
+        <w:rPr>
+          <w:rFonts w:ascii="Times New Roman" w:eastAsia="Times New Roman" w:hAnsi="Times New Roman" w:cs="Times New Roman"/>
+          <w:color w:val="000000"/>
+        </w:rPr>
+      </w:pPr>
+      <w:r>
+        <w:rPr>
+          <w:rFonts w:ascii="Times New Roman" w:eastAsia="Times New Roman" w:hAnsi="Times New Roman" w:cs="Times New Roman"/>
+          <w:b/>
+          <w:color w:val="000000"/>
+        </w:rPr>
+        <w:t>Programming language</w:t>
+      </w:r>
+      <w:r>
+        <w:rPr>
+          <w:rFonts w:ascii="Times New Roman" w:eastAsia="Times New Roman" w:hAnsi="Times New Roman" w:cs="Times New Roman"/>
+          <w:color w:val="000000"/>
+        </w:rPr>
+        <w:t xml:space="preserve"> used to create the app code.</w:t>
+      </w:r>
+    </w:p>
+    <w:p>
+      <w:pPr>
+        <w:spacing w:after="0" w:line="240" w:lineRule="auto"/>
+        <w:jc w:val="both"/>
+        <w:rPr>
+          <w:rFonts w:ascii="Times New Roman" w:eastAsia="Times New Roman" w:hAnsi="Times New Roman" w:cs="Times New Roman"/>
+        </w:rPr>
+      </w:pPr>
+    </w:p>
+    <w:p>
+      <w:pPr>
+        <w:spacing w:after="0" w:line="240" w:lineRule="auto"/>
+        <w:jc w:val="both"/>
+        <w:rPr>
+          <w:rFonts w:ascii="Times New Roman" w:eastAsia="Times New Roman" w:hAnsi="Times New Roman" w:cs="Times New Roman"/>
+        </w:rPr>
+      </w:pPr>
+    </w:p>
+    <w:p>
+      <w:pPr>
+        <w:spacing w:after="0" w:line="240" w:lineRule="auto"/>
+        <w:jc w:val="both"/>
+        <w:rPr>
+          <w:rFonts w:ascii="Times New Roman" w:eastAsia="Times New Roman" w:hAnsi="Times New Roman" w:cs="Times New Roman"/>
+        </w:rPr>
+      </w:pPr>
+    </w:p>
+    <w:p/>
+    <w:p>
+      <w:pPr>
+        <w:pStyle w:val="Heading1"/>
+      </w:pPr>
+      <w:r>
         <w:t>Chapter 06 – Implementation</w:t>
       </w:r>
     </w:p>
@@ -1402,7 +3891,21 @@
         <w:rPr>
           <w:rFonts w:ascii="Arial" w:hAnsi="Arial" w:cs="Arial"/>
         </w:rPr>
-        <w:t xml:space="preserve"> chapter overview before the implementation overview have to mention that we changed our project scope</w:t>
+        <w:t xml:space="preserve"> chapter overview before the implementation overview </w:t>
+      </w:r>
+      <w:proofErr w:type="gramStart"/>
+      <w:r>
+        <w:rPr>
+          <w:rFonts w:ascii="Arial" w:hAnsi="Arial" w:cs="Arial"/>
+        </w:rPr>
+        <w:t>have to</w:t>
+      </w:r>
+      <w:proofErr w:type="gramEnd"/>
+      <w:r>
+        <w:rPr>
+          <w:rFonts w:ascii="Arial" w:hAnsi="Arial" w:cs="Arial"/>
+        </w:rPr>
+        <w:t xml:space="preserve"> mention that we changed our project scope</w:t>
       </w:r>
       <w:r>
         <w:rPr>
@@ -1461,8 +3964,379 @@
 </w:document>
 </file>
 
+<file path=word/numbering.xml><?xml version="1.0" encoding="utf-8"?>
+<w:numbering xmlns:wpc="http://schemas.microsoft.com/office/word/2010/wordprocessingCanvas" xmlns:cx="http://schemas.microsoft.com/office/drawing/2014/chartex" xmlns:cx1="http://schemas.microsoft.com/office/drawing/2015/9/8/chartex" xmlns:cx2="http://schemas.microsoft.com/office/drawing/2015/10/21/chartex" xmlns:cx3="http://schemas.microsoft.com/office/drawing/2016/5/9/chartex" xmlns:cx4="http://schemas.microsoft.com/office/drawing/2016/5/10/chartex" xmlns:cx5="http://schemas.microsoft.com/office/drawing/2016/5/11/chartex" xmlns:cx6="http://schemas.microsoft.com/office/drawing/2016/5/12/chartex" xmlns:cx7="http://schemas.microsoft.com/office/drawing/2016/5/13/chartex" xmlns:cx8="http://schemas.microsoft.com/office/drawing/2016/5/14/chartex" xmlns:mc="http://schemas.openxmlformats.org/markup-compatibility/2006" xmlns:aink="http://schemas.microsoft.com/office/drawing/2016/ink" xmlns:am3d="http://schemas.microsoft.com/office/drawing/2017/model3d" xmlns:o="urn:schemas-microsoft-com:office:office" xmlns:r="http://schemas.openxmlformats.org/officeDocument/2006/relationships" xmlns:m="http://schemas.openxmlformats.org/officeDocument/2006/math" xmlns:v="urn:schemas-microsoft-com:vml" xmlns:wp14="http://schemas.microsoft.com/office/word/2010/wordprocessingDrawing" xmlns:wp="http://schemas.openxmlformats.org/drawingml/2006/wordprocessingDrawing" xmlns:w10="urn:schemas-microsoft-com:office:word" xmlns:w="http://schemas.openxmlformats.org/wordprocessingml/2006/main" xmlns:w14="http://schemas.microsoft.com/office/word/2010/wordml" xmlns:w15="http://schemas.microsoft.com/office/word/2012/wordml" xmlns:w16cex="http://schemas.microsoft.com/office/word/2018/wordml/cex" xmlns:w16cid="http://schemas.microsoft.com/office/word/2016/wordml/cid" xmlns:w16="http://schemas.microsoft.com/office/word/2018/wordml" xmlns:w16sdtdh="http://schemas.microsoft.com/office/word/2020/wordml/sdtdatahash" xmlns:w16se="http://schemas.microsoft.com/office/word/2015/wordml/symex" xmlns:wpg="http://schemas.microsoft.com/office/word/2010/wordprocessingGroup" xmlns:wpi="http://schemas.microsoft.com/office/word/2010/wordprocessingInk" xmlns:wne="http://schemas.microsoft.com/office/word/2006/wordml" xmlns:wps="http://schemas.microsoft.com/office/word/2010/wordprocessingShape" mc:Ignorable="w14 w15 w16se w16cid w16 w16cex w16sdtdh wp14">
+  <w:abstractNum w:abstractNumId="0" w15:restartNumberingAfterBreak="0">
+    <w:nsid w:val="40467433"/>
+    <w:multiLevelType w:val="multilevel"/>
+    <w:tmpl w:val="2A289AEA"/>
+    <w:lvl w:ilvl="0">
+      <w:start w:val="1"/>
+      <w:numFmt w:val="bullet"/>
+      <w:lvlText w:val="●"/>
+      <w:lvlJc w:val="left"/>
+      <w:pPr>
+        <w:ind w:left="720" w:hanging="360"/>
+      </w:pPr>
+      <w:rPr>
+        <w:rFonts w:ascii="Noto Sans Symbols" w:eastAsia="Noto Sans Symbols" w:hAnsi="Noto Sans Symbols" w:cs="Noto Sans Symbols"/>
+      </w:rPr>
+    </w:lvl>
+    <w:lvl w:ilvl="1">
+      <w:start w:val="1"/>
+      <w:numFmt w:val="bullet"/>
+      <w:lvlText w:val="o"/>
+      <w:lvlJc w:val="left"/>
+      <w:pPr>
+        <w:ind w:left="1440" w:hanging="360"/>
+      </w:pPr>
+      <w:rPr>
+        <w:rFonts w:ascii="Courier New" w:eastAsia="Courier New" w:hAnsi="Courier New" w:cs="Courier New"/>
+      </w:rPr>
+    </w:lvl>
+    <w:lvl w:ilvl="2">
+      <w:start w:val="1"/>
+      <w:numFmt w:val="bullet"/>
+      <w:lvlText w:val="▪"/>
+      <w:lvlJc w:val="left"/>
+      <w:pPr>
+        <w:ind w:left="2160" w:hanging="360"/>
+      </w:pPr>
+      <w:rPr>
+        <w:rFonts w:ascii="Noto Sans Symbols" w:eastAsia="Noto Sans Symbols" w:hAnsi="Noto Sans Symbols" w:cs="Noto Sans Symbols"/>
+      </w:rPr>
+    </w:lvl>
+    <w:lvl w:ilvl="3">
+      <w:start w:val="1"/>
+      <w:numFmt w:val="bullet"/>
+      <w:lvlText w:val="●"/>
+      <w:lvlJc w:val="left"/>
+      <w:pPr>
+        <w:ind w:left="2880" w:hanging="360"/>
+      </w:pPr>
+      <w:rPr>
+        <w:rFonts w:ascii="Noto Sans Symbols" w:eastAsia="Noto Sans Symbols" w:hAnsi="Noto Sans Symbols" w:cs="Noto Sans Symbols"/>
+      </w:rPr>
+    </w:lvl>
+    <w:lvl w:ilvl="4">
+      <w:start w:val="1"/>
+      <w:numFmt w:val="bullet"/>
+      <w:lvlText w:val="o"/>
+      <w:lvlJc w:val="left"/>
+      <w:pPr>
+        <w:ind w:left="3600" w:hanging="360"/>
+      </w:pPr>
+      <w:rPr>
+        <w:rFonts w:ascii="Courier New" w:eastAsia="Courier New" w:hAnsi="Courier New" w:cs="Courier New"/>
+      </w:rPr>
+    </w:lvl>
+    <w:lvl w:ilvl="5">
+      <w:start w:val="1"/>
+      <w:numFmt w:val="bullet"/>
+      <w:lvlText w:val="▪"/>
+      <w:lvlJc w:val="left"/>
+      <w:pPr>
+        <w:ind w:left="4320" w:hanging="360"/>
+      </w:pPr>
+      <w:rPr>
+        <w:rFonts w:ascii="Noto Sans Symbols" w:eastAsia="Noto Sans Symbols" w:hAnsi="Noto Sans Symbols" w:cs="Noto Sans Symbols"/>
+      </w:rPr>
+    </w:lvl>
+    <w:lvl w:ilvl="6">
+      <w:start w:val="1"/>
+      <w:numFmt w:val="bullet"/>
+      <w:lvlText w:val="●"/>
+      <w:lvlJc w:val="left"/>
+      <w:pPr>
+        <w:ind w:left="5040" w:hanging="360"/>
+      </w:pPr>
+      <w:rPr>
+        <w:rFonts w:ascii="Noto Sans Symbols" w:eastAsia="Noto Sans Symbols" w:hAnsi="Noto Sans Symbols" w:cs="Noto Sans Symbols"/>
+      </w:rPr>
+    </w:lvl>
+    <w:lvl w:ilvl="7">
+      <w:start w:val="1"/>
+      <w:numFmt w:val="bullet"/>
+      <w:lvlText w:val="o"/>
+      <w:lvlJc w:val="left"/>
+      <w:pPr>
+        <w:ind w:left="5760" w:hanging="360"/>
+      </w:pPr>
+      <w:rPr>
+        <w:rFonts w:ascii="Courier New" w:eastAsia="Courier New" w:hAnsi="Courier New" w:cs="Courier New"/>
+      </w:rPr>
+    </w:lvl>
+    <w:lvl w:ilvl="8">
+      <w:start w:val="1"/>
+      <w:numFmt w:val="bullet"/>
+      <w:lvlText w:val="▪"/>
+      <w:lvlJc w:val="left"/>
+      <w:pPr>
+        <w:ind w:left="6480" w:hanging="360"/>
+      </w:pPr>
+      <w:rPr>
+        <w:rFonts w:ascii="Noto Sans Symbols" w:eastAsia="Noto Sans Symbols" w:hAnsi="Noto Sans Symbols" w:cs="Noto Sans Symbols"/>
+      </w:rPr>
+    </w:lvl>
+  </w:abstractNum>
+  <w:abstractNum w:abstractNumId="1" w15:restartNumberingAfterBreak="0">
+    <w:nsid w:val="4C5E08C3"/>
+    <w:multiLevelType w:val="multilevel"/>
+    <w:tmpl w:val="A9DE1A04"/>
+    <w:lvl w:ilvl="0">
+      <w:start w:val="1"/>
+      <w:numFmt w:val="decimal"/>
+      <w:lvlText w:val="%1."/>
+      <w:lvlJc w:val="left"/>
+      <w:pPr>
+        <w:ind w:left="780" w:hanging="360"/>
+      </w:pPr>
+    </w:lvl>
+    <w:lvl w:ilvl="1">
+      <w:start w:val="1"/>
+      <w:numFmt w:val="lowerLetter"/>
+      <w:lvlText w:val="%2."/>
+      <w:lvlJc w:val="left"/>
+      <w:pPr>
+        <w:ind w:left="1500" w:hanging="360"/>
+      </w:pPr>
+    </w:lvl>
+    <w:lvl w:ilvl="2">
+      <w:start w:val="1"/>
+      <w:numFmt w:val="lowerRoman"/>
+      <w:lvlText w:val="%3."/>
+      <w:lvlJc w:val="right"/>
+      <w:pPr>
+        <w:ind w:left="2220" w:hanging="180"/>
+      </w:pPr>
+    </w:lvl>
+    <w:lvl w:ilvl="3">
+      <w:start w:val="1"/>
+      <w:numFmt w:val="decimal"/>
+      <w:lvlText w:val="%4."/>
+      <w:lvlJc w:val="left"/>
+      <w:pPr>
+        <w:ind w:left="2940" w:hanging="360"/>
+      </w:pPr>
+    </w:lvl>
+    <w:lvl w:ilvl="4">
+      <w:start w:val="1"/>
+      <w:numFmt w:val="lowerLetter"/>
+      <w:lvlText w:val="%5."/>
+      <w:lvlJc w:val="left"/>
+      <w:pPr>
+        <w:ind w:left="3660" w:hanging="360"/>
+      </w:pPr>
+    </w:lvl>
+    <w:lvl w:ilvl="5">
+      <w:start w:val="1"/>
+      <w:numFmt w:val="lowerRoman"/>
+      <w:lvlText w:val="%6."/>
+      <w:lvlJc w:val="right"/>
+      <w:pPr>
+        <w:ind w:left="4380" w:hanging="180"/>
+      </w:pPr>
+    </w:lvl>
+    <w:lvl w:ilvl="6">
+      <w:start w:val="1"/>
+      <w:numFmt w:val="decimal"/>
+      <w:lvlText w:val="%7."/>
+      <w:lvlJc w:val="left"/>
+      <w:pPr>
+        <w:ind w:left="5100" w:hanging="360"/>
+      </w:pPr>
+    </w:lvl>
+    <w:lvl w:ilvl="7">
+      <w:start w:val="1"/>
+      <w:numFmt w:val="lowerLetter"/>
+      <w:lvlText w:val="%8."/>
+      <w:lvlJc w:val="left"/>
+      <w:pPr>
+        <w:ind w:left="5820" w:hanging="360"/>
+      </w:pPr>
+    </w:lvl>
+    <w:lvl w:ilvl="8">
+      <w:start w:val="1"/>
+      <w:numFmt w:val="lowerRoman"/>
+      <w:lvlText w:val="%9."/>
+      <w:lvlJc w:val="right"/>
+      <w:pPr>
+        <w:ind w:left="6540" w:hanging="180"/>
+      </w:pPr>
+    </w:lvl>
+  </w:abstractNum>
+  <w:abstractNum w:abstractNumId="2" w15:restartNumberingAfterBreak="0">
+    <w:nsid w:val="50AE6E08"/>
+    <w:multiLevelType w:val="multilevel"/>
+    <w:tmpl w:val="CD80320A"/>
+    <w:lvl w:ilvl="0">
+      <w:start w:val="1"/>
+      <w:numFmt w:val="bullet"/>
+      <w:lvlText w:val="●"/>
+      <w:lvlJc w:val="left"/>
+      <w:pPr>
+        <w:ind w:left="720" w:hanging="360"/>
+      </w:pPr>
+      <w:rPr>
+        <w:rFonts w:ascii="Noto Sans Symbols" w:eastAsia="Noto Sans Symbols" w:hAnsi="Noto Sans Symbols" w:cs="Noto Sans Symbols"/>
+      </w:rPr>
+    </w:lvl>
+    <w:lvl w:ilvl="1">
+      <w:start w:val="1"/>
+      <w:numFmt w:val="bullet"/>
+      <w:lvlText w:val="o"/>
+      <w:lvlJc w:val="left"/>
+      <w:pPr>
+        <w:ind w:left="1440" w:hanging="360"/>
+      </w:pPr>
+      <w:rPr>
+        <w:rFonts w:ascii="Courier New" w:eastAsia="Courier New" w:hAnsi="Courier New" w:cs="Courier New"/>
+      </w:rPr>
+    </w:lvl>
+    <w:lvl w:ilvl="2">
+      <w:start w:val="1"/>
+      <w:numFmt w:val="bullet"/>
+      <w:lvlText w:val="▪"/>
+      <w:lvlJc w:val="left"/>
+      <w:pPr>
+        <w:ind w:left="2160" w:hanging="360"/>
+      </w:pPr>
+      <w:rPr>
+        <w:rFonts w:ascii="Noto Sans Symbols" w:eastAsia="Noto Sans Symbols" w:hAnsi="Noto Sans Symbols" w:cs="Noto Sans Symbols"/>
+      </w:rPr>
+    </w:lvl>
+    <w:lvl w:ilvl="3">
+      <w:start w:val="1"/>
+      <w:numFmt w:val="bullet"/>
+      <w:lvlText w:val="●"/>
+      <w:lvlJc w:val="left"/>
+      <w:pPr>
+        <w:ind w:left="2880" w:hanging="360"/>
+      </w:pPr>
+      <w:rPr>
+        <w:rFonts w:ascii="Noto Sans Symbols" w:eastAsia="Noto Sans Symbols" w:hAnsi="Noto Sans Symbols" w:cs="Noto Sans Symbols"/>
+      </w:rPr>
+    </w:lvl>
+    <w:lvl w:ilvl="4">
+      <w:start w:val="1"/>
+      <w:numFmt w:val="bullet"/>
+      <w:lvlText w:val="o"/>
+      <w:lvlJc w:val="left"/>
+      <w:pPr>
+        <w:ind w:left="3600" w:hanging="360"/>
+      </w:pPr>
+      <w:rPr>
+        <w:rFonts w:ascii="Courier New" w:eastAsia="Courier New" w:hAnsi="Courier New" w:cs="Courier New"/>
+      </w:rPr>
+    </w:lvl>
+    <w:lvl w:ilvl="5">
+      <w:start w:val="1"/>
+      <w:numFmt w:val="bullet"/>
+      <w:lvlText w:val="▪"/>
+      <w:lvlJc w:val="left"/>
+      <w:pPr>
+        <w:ind w:left="4320" w:hanging="360"/>
+      </w:pPr>
+      <w:rPr>
+        <w:rFonts w:ascii="Noto Sans Symbols" w:eastAsia="Noto Sans Symbols" w:hAnsi="Noto Sans Symbols" w:cs="Noto Sans Symbols"/>
+      </w:rPr>
+    </w:lvl>
+    <w:lvl w:ilvl="6">
+      <w:start w:val="1"/>
+      <w:numFmt w:val="bullet"/>
+      <w:lvlText w:val="●"/>
+      <w:lvlJc w:val="left"/>
+      <w:pPr>
+        <w:ind w:left="5040" w:hanging="360"/>
+      </w:pPr>
+      <w:rPr>
+        <w:rFonts w:ascii="Noto Sans Symbols" w:eastAsia="Noto Sans Symbols" w:hAnsi="Noto Sans Symbols" w:cs="Noto Sans Symbols"/>
+      </w:rPr>
+    </w:lvl>
+    <w:lvl w:ilvl="7">
+      <w:start w:val="1"/>
+      <w:numFmt w:val="bullet"/>
+      <w:lvlText w:val="o"/>
+      <w:lvlJc w:val="left"/>
+      <w:pPr>
+        <w:ind w:left="5760" w:hanging="360"/>
+      </w:pPr>
+      <w:rPr>
+        <w:rFonts w:ascii="Courier New" w:eastAsia="Courier New" w:hAnsi="Courier New" w:cs="Courier New"/>
+      </w:rPr>
+    </w:lvl>
+    <w:lvl w:ilvl="8">
+      <w:start w:val="1"/>
+      <w:numFmt w:val="bullet"/>
+      <w:lvlText w:val="▪"/>
+      <w:lvlJc w:val="left"/>
+      <w:pPr>
+        <w:ind w:left="6480" w:hanging="360"/>
+      </w:pPr>
+      <w:rPr>
+        <w:rFonts w:ascii="Noto Sans Symbols" w:eastAsia="Noto Sans Symbols" w:hAnsi="Noto Sans Symbols" w:cs="Noto Sans Symbols"/>
+      </w:rPr>
+    </w:lvl>
+  </w:abstractNum>
+  <w:num w:numId="1">
+    <w:abstractNumId w:val="1"/>
+    <w:lvlOverride w:ilvl="0">
+      <w:startOverride w:val="1"/>
+    </w:lvlOverride>
+    <w:lvlOverride w:ilvl="1">
+      <w:startOverride w:val="1"/>
+    </w:lvlOverride>
+    <w:lvlOverride w:ilvl="2">
+      <w:startOverride w:val="1"/>
+    </w:lvlOverride>
+    <w:lvlOverride w:ilvl="3">
+      <w:startOverride w:val="1"/>
+    </w:lvlOverride>
+    <w:lvlOverride w:ilvl="4">
+      <w:startOverride w:val="1"/>
+    </w:lvlOverride>
+    <w:lvlOverride w:ilvl="5">
+      <w:startOverride w:val="1"/>
+    </w:lvlOverride>
+    <w:lvlOverride w:ilvl="6">
+      <w:startOverride w:val="1"/>
+    </w:lvlOverride>
+    <w:lvlOverride w:ilvl="7">
+      <w:startOverride w:val="1"/>
+    </w:lvlOverride>
+    <w:lvlOverride w:ilvl="8">
+      <w:startOverride w:val="1"/>
+    </w:lvlOverride>
+  </w:num>
+  <w:num w:numId="2">
+    <w:abstractNumId w:val="0"/>
+    <w:lvlOverride w:ilvl="0"/>
+    <w:lvlOverride w:ilvl="1"/>
+    <w:lvlOverride w:ilvl="2"/>
+    <w:lvlOverride w:ilvl="3"/>
+    <w:lvlOverride w:ilvl="4"/>
+    <w:lvlOverride w:ilvl="5"/>
+    <w:lvlOverride w:ilvl="6"/>
+    <w:lvlOverride w:ilvl="7"/>
+    <w:lvlOverride w:ilvl="8"/>
+  </w:num>
+  <w:num w:numId="3">
+    <w:abstractNumId w:val="2"/>
+    <w:lvlOverride w:ilvl="0"/>
+    <w:lvlOverride w:ilvl="1"/>
+    <w:lvlOverride w:ilvl="2"/>
+    <w:lvlOverride w:ilvl="3"/>
+    <w:lvlOverride w:ilvl="4"/>
+    <w:lvlOverride w:ilvl="5"/>
+    <w:lvlOverride w:ilvl="6"/>
+    <w:lvlOverride w:ilvl="7"/>
+    <w:lvlOverride w:ilvl="8"/>
+  </w:num>
+</w:numbering>
+</file>
+
 <file path=word/styles.xml><?xml version="1.0" encoding="utf-8"?>
-<w:styles xmlns:mc="http://schemas.openxmlformats.org/markup-compatibility/2006" xmlns:r="http://schemas.openxmlformats.org/officeDocument/2006/relationships" xmlns:w="http://schemas.openxmlformats.org/wordprocessingml/2006/main" xmlns:w14="http://schemas.microsoft.com/office/word/2010/wordml" xmlns:w15="http://schemas.microsoft.com/office/word/2012/wordml" xmlns:w16cex="http://schemas.microsoft.com/office/word/2018/wordml/cex" xmlns:w16cid="http://schemas.microsoft.com/office/word/2016/wordml/cid" xmlns:w16="http://schemas.microsoft.com/office/word/2018/wordml" xmlns:w16se="http://schemas.microsoft.com/office/word/2015/wordml/symex" mc:Ignorable="w14 w15 w16se w16cid w16 w16cex">
+<w:styles xmlns:mc="http://schemas.openxmlformats.org/markup-compatibility/2006" xmlns:r="http://schemas.openxmlformats.org/officeDocument/2006/relationships" xmlns:w="http://schemas.openxmlformats.org/wordprocessingml/2006/main" xmlns:w14="http://schemas.microsoft.com/office/word/2010/wordml" xmlns:w15="http://schemas.microsoft.com/office/word/2012/wordml" xmlns:w16cex="http://schemas.microsoft.com/office/word/2018/wordml/cex" xmlns:w16cid="http://schemas.microsoft.com/office/word/2016/wordml/cid" xmlns:w16="http://schemas.microsoft.com/office/word/2018/wordml" xmlns:w16sdtdh="http://schemas.microsoft.com/office/word/2020/wordml/sdtdatahash" xmlns:w16se="http://schemas.microsoft.com/office/word/2015/wordml/symex" mc:Ignorable="w14 w15 w16se w16cid w16 w16cex w16sdtdh">
   <w:docDefaults>
     <w:rPrDefault>
       <w:rPr>

</xml_diff>